<commit_message>
feat: update .gitignore and business strategy documents with new sections and formatting
</commit_message>
<xml_diff>
--- a/docs/beverage_business_strategy.docx
+++ b/docs/beverage_business_strategy.docx
@@ -5,6 +5,8 @@
     <w:p>
       <w:pPr>
         <w:pStyle w:val="36"/>
+        <w:spacing w:line="360" w:lineRule="auto"/>
+        <w:jc w:val="center"/>
         <w:rPr>
           <w:rFonts w:hint="default" w:ascii="Cambria" w:hAnsi="Cambria" w:cs="Cambria"/>
         </w:rPr>
@@ -19,6 +21,7 @@
     <w:p>
       <w:pPr>
         <w:pStyle w:val="2"/>
+        <w:spacing w:line="360" w:lineRule="auto"/>
         <w:rPr>
           <w:rFonts w:hint="default" w:ascii="Cambria" w:hAnsi="Cambria" w:cs="Cambria"/>
         </w:rPr>
@@ -32,6 +35,7 @@
     </w:p>
     <w:p>
       <w:pPr>
+        <w:spacing w:line="360" w:lineRule="auto"/>
         <w:rPr>
           <w:rFonts w:hint="default" w:ascii="Cambria" w:hAnsi="Cambria" w:cs="Cambria"/>
         </w:rPr>
@@ -46,6 +50,7 @@
     <w:p>
       <w:pPr>
         <w:pStyle w:val="2"/>
+        <w:spacing w:line="360" w:lineRule="auto"/>
         <w:rPr>
           <w:rFonts w:hint="default" w:ascii="Cambria" w:hAnsi="Cambria" w:cs="Cambria"/>
         </w:rPr>
@@ -59,6 +64,7 @@
     </w:p>
     <w:p>
       <w:pPr>
+        <w:spacing w:line="360" w:lineRule="auto"/>
         <w:rPr>
           <w:rFonts w:hint="default" w:ascii="Cambria" w:hAnsi="Cambria" w:cs="Cambria"/>
         </w:rPr>
@@ -73,6 +79,7 @@
     <w:p>
       <w:pPr>
         <w:pStyle w:val="2"/>
+        <w:spacing w:line="360" w:lineRule="auto"/>
         <w:rPr>
           <w:rFonts w:hint="default" w:ascii="Cambria" w:hAnsi="Cambria" w:cs="Cambria"/>
         </w:rPr>
@@ -86,6 +93,7 @@
     </w:p>
     <w:p>
       <w:pPr>
+        <w:spacing w:line="360" w:lineRule="auto"/>
         <w:rPr>
           <w:rFonts w:hint="default" w:ascii="Cambria" w:hAnsi="Cambria" w:cs="Cambria"/>
         </w:rPr>
@@ -99,6 +107,7 @@
     </w:p>
     <w:p>
       <w:pPr>
+        <w:spacing w:line="360" w:lineRule="auto"/>
         <w:rPr>
           <w:rFonts w:hint="default" w:ascii="Cambria" w:hAnsi="Cambria" w:cs="Cambria"/>
         </w:rPr>
@@ -112,6 +121,7 @@
     </w:p>
     <w:p>
       <w:pPr>
+        <w:spacing w:line="360" w:lineRule="auto"/>
         <w:rPr>
           <w:rFonts w:hint="default" w:ascii="Cambria" w:hAnsi="Cambria" w:cs="Cambria"/>
         </w:rPr>
@@ -125,6 +135,7 @@
     </w:p>
     <w:p>
       <w:pPr>
+        <w:spacing w:line="360" w:lineRule="auto"/>
         <w:rPr>
           <w:rFonts w:hint="default" w:ascii="Cambria" w:hAnsi="Cambria" w:cs="Cambria"/>
         </w:rPr>
@@ -138,6 +149,7 @@
     </w:p>
     <w:p>
       <w:pPr>
+        <w:spacing w:line="360" w:lineRule="auto"/>
         <w:rPr>
           <w:rFonts w:hint="default" w:ascii="Cambria" w:hAnsi="Cambria" w:cs="Cambria"/>
         </w:rPr>
@@ -152,6 +164,7 @@
     <w:p>
       <w:pPr>
         <w:pStyle w:val="2"/>
+        <w:spacing w:line="360" w:lineRule="auto"/>
         <w:rPr>
           <w:rFonts w:hint="default" w:ascii="Cambria" w:hAnsi="Cambria" w:cs="Cambria"/>
         </w:rPr>
@@ -165,6 +178,7 @@
     </w:p>
     <w:p>
       <w:pPr>
+        <w:spacing w:line="360" w:lineRule="auto"/>
         <w:rPr>
           <w:rFonts w:hint="default" w:ascii="Cambria" w:hAnsi="Cambria" w:cs="Cambria"/>
         </w:rPr>
@@ -179,6 +193,7 @@
     <w:p>
       <w:pPr>
         <w:pStyle w:val="3"/>
+        <w:spacing w:line="360" w:lineRule="auto"/>
         <w:rPr>
           <w:rFonts w:hint="default" w:ascii="Cambria" w:hAnsi="Cambria" w:cs="Cambria"/>
         </w:rPr>
@@ -192,6 +207,7 @@
     </w:p>
     <w:p>
       <w:pPr>
+        <w:spacing w:line="360" w:lineRule="auto"/>
         <w:rPr>
           <w:rFonts w:hint="default" w:ascii="Cambria" w:hAnsi="Cambria" w:cs="Cambria"/>
         </w:rPr>
@@ -218,6 +234,7 @@
     <w:p>
       <w:pPr>
         <w:pStyle w:val="3"/>
+        <w:spacing w:line="360" w:lineRule="auto"/>
         <w:rPr>
           <w:rFonts w:hint="default" w:ascii="Cambria" w:hAnsi="Cambria" w:cs="Cambria"/>
         </w:rPr>
@@ -231,6 +248,7 @@
     </w:p>
     <w:p>
       <w:pPr>
+        <w:spacing w:line="360" w:lineRule="auto"/>
         <w:rPr>
           <w:rFonts w:hint="default" w:ascii="Cambria" w:hAnsi="Cambria" w:cs="Cambria"/>
         </w:rPr>
@@ -257,6 +275,7 @@
     <w:p>
       <w:pPr>
         <w:pStyle w:val="3"/>
+        <w:spacing w:line="360" w:lineRule="auto"/>
         <w:rPr>
           <w:rFonts w:hint="default" w:ascii="Cambria" w:hAnsi="Cambria" w:cs="Cambria"/>
         </w:rPr>
@@ -270,6 +289,7 @@
     </w:p>
     <w:p>
       <w:pPr>
+        <w:spacing w:line="360" w:lineRule="auto"/>
         <w:rPr>
           <w:rFonts w:hint="default" w:ascii="Cambria" w:hAnsi="Cambria" w:cs="Cambria"/>
         </w:rPr>
@@ -308,6 +328,7 @@
     <w:p>
       <w:pPr>
         <w:pStyle w:val="2"/>
+        <w:spacing w:line="360" w:lineRule="auto"/>
         <w:rPr>
           <w:rFonts w:hint="default" w:ascii="Cambria" w:hAnsi="Cambria" w:cs="Cambria"/>
         </w:rPr>
@@ -321,6 +342,7 @@
     </w:p>
     <w:p>
       <w:pPr>
+        <w:spacing w:line="360" w:lineRule="auto"/>
         <w:rPr>
           <w:rFonts w:hint="default" w:ascii="Cambria" w:hAnsi="Cambria" w:cs="Cambria"/>
         </w:rPr>
@@ -335,6 +357,7 @@
     <w:p>
       <w:pPr>
         <w:pStyle w:val="2"/>
+        <w:spacing w:line="360" w:lineRule="auto"/>
         <w:rPr>
           <w:rFonts w:hint="default" w:ascii="Cambria" w:hAnsi="Cambria" w:cs="Cambria"/>
         </w:rPr>
@@ -348,6 +371,7 @@
     </w:p>
     <w:p>
       <w:pPr>
+        <w:spacing w:line="360" w:lineRule="auto"/>
         <w:rPr>
           <w:rFonts w:hint="default" w:ascii="Cambria" w:hAnsi="Cambria" w:cs="Cambria"/>
         </w:rPr>
@@ -361,6 +385,7 @@
     </w:p>
     <w:p>
       <w:pPr>
+        <w:spacing w:line="360" w:lineRule="auto"/>
         <w:rPr>
           <w:rFonts w:hint="default" w:ascii="Cambria" w:hAnsi="Cambria" w:cs="Cambria"/>
         </w:rPr>
@@ -374,6 +399,7 @@
     </w:p>
     <w:p>
       <w:pPr>
+        <w:spacing w:line="360" w:lineRule="auto"/>
         <w:rPr>
           <w:rFonts w:hint="default" w:ascii="Cambria" w:hAnsi="Cambria" w:cs="Cambria"/>
         </w:rPr>
@@ -387,6 +413,7 @@
     </w:p>
     <w:p>
       <w:pPr>
+        <w:spacing w:line="360" w:lineRule="auto"/>
         <w:rPr>
           <w:rFonts w:hint="default" w:ascii="Cambria" w:hAnsi="Cambria" w:cs="Cambria"/>
         </w:rPr>
@@ -401,6 +428,7 @@
     <w:p>
       <w:pPr>
         <w:pStyle w:val="2"/>
+        <w:spacing w:line="360" w:lineRule="auto"/>
         <w:rPr>
           <w:rFonts w:hint="default" w:ascii="Cambria" w:hAnsi="Cambria" w:cs="Cambria"/>
         </w:rPr>
@@ -414,6 +442,7 @@
     </w:p>
     <w:p>
       <w:pPr>
+        <w:spacing w:line="360" w:lineRule="auto"/>
         <w:rPr>
           <w:rFonts w:hint="default" w:ascii="Cambria" w:hAnsi="Cambria" w:cs="Cambria"/>
         </w:rPr>
@@ -427,6 +456,7 @@
     </w:p>
     <w:p>
       <w:pPr>
+        <w:spacing w:line="360" w:lineRule="auto"/>
         <w:rPr>
           <w:rFonts w:hint="default" w:ascii="Cambria" w:hAnsi="Cambria" w:cs="Cambria"/>
         </w:rPr>
@@ -518,6 +548,7 @@
     </w:p>
     <w:p>
       <w:pPr>
+        <w:spacing w:line="360" w:lineRule="auto"/>
         <w:rPr>
           <w:rFonts w:hint="default" w:ascii="Cambria" w:hAnsi="Cambria" w:cs="Cambria"/>
         </w:rPr>
@@ -532,6 +563,7 @@
     <w:p>
       <w:pPr>
         <w:pStyle w:val="2"/>
+        <w:spacing w:line="360" w:lineRule="auto"/>
         <w:rPr>
           <w:rFonts w:hint="default" w:ascii="Cambria" w:hAnsi="Cambria" w:cs="Cambria"/>
         </w:rPr>
@@ -545,6 +577,7 @@
     </w:p>
     <w:p>
       <w:pPr>
+        <w:spacing w:line="360" w:lineRule="auto"/>
         <w:rPr>
           <w:rFonts w:hint="default" w:ascii="Cambria" w:hAnsi="Cambria" w:cs="Cambria"/>
         </w:rPr>
@@ -667,6 +700,7 @@
     <w:p>
       <w:pPr>
         <w:pStyle w:val="2"/>
+        <w:spacing w:line="360" w:lineRule="auto"/>
         <w:rPr>
           <w:rFonts w:hint="default" w:ascii="Cambria" w:hAnsi="Cambria" w:cs="Cambria"/>
         </w:rPr>
@@ -680,6 +714,7 @@
     </w:p>
     <w:p>
       <w:pPr>
+        <w:spacing w:line="360" w:lineRule="auto"/>
         <w:rPr>
           <w:rFonts w:hint="default" w:ascii="Cambria" w:hAnsi="Cambria" w:cs="Cambria"/>
         </w:rPr>
@@ -694,6 +729,7 @@
     <w:p>
       <w:pPr>
         <w:pStyle w:val="2"/>
+        <w:spacing w:line="360" w:lineRule="auto"/>
         <w:rPr>
           <w:rFonts w:hint="default" w:ascii="Cambria" w:hAnsi="Cambria" w:cs="Cambria"/>
         </w:rPr>
@@ -707,6 +743,7 @@
     </w:p>
     <w:p>
       <w:pPr>
+        <w:spacing w:line="360" w:lineRule="auto"/>
         <w:rPr>
           <w:rFonts w:hint="default" w:ascii="Cambria" w:hAnsi="Cambria" w:cs="Cambria"/>
         </w:rPr>
@@ -721,6 +758,7 @@
     <w:p>
       <w:pPr>
         <w:pStyle w:val="3"/>
+        <w:spacing w:line="360" w:lineRule="auto"/>
         <w:rPr>
           <w:rFonts w:hint="default" w:ascii="Cambria" w:hAnsi="Cambria" w:cs="Cambria"/>
         </w:rPr>
@@ -734,6 +772,7 @@
     </w:p>
     <w:p>
       <w:pPr>
+        <w:spacing w:line="360" w:lineRule="auto"/>
         <w:rPr>
           <w:rFonts w:hint="default" w:ascii="Cambria" w:hAnsi="Cambria" w:cs="Cambria"/>
         </w:rPr>
@@ -772,6 +811,7 @@
     <w:p>
       <w:pPr>
         <w:pStyle w:val="3"/>
+        <w:spacing w:line="360" w:lineRule="auto"/>
         <w:rPr>
           <w:rFonts w:hint="default" w:ascii="Cambria" w:hAnsi="Cambria" w:cs="Cambria"/>
         </w:rPr>
@@ -785,6 +825,7 @@
     </w:p>
     <w:p>
       <w:pPr>
+        <w:spacing w:line="360" w:lineRule="auto"/>
         <w:rPr>
           <w:rFonts w:hint="default" w:ascii="Cambria" w:hAnsi="Cambria" w:cs="Cambria"/>
         </w:rPr>
@@ -823,6 +864,7 @@
     <w:p>
       <w:pPr>
         <w:pStyle w:val="3"/>
+        <w:spacing w:line="360" w:lineRule="auto"/>
         <w:rPr>
           <w:rFonts w:hint="default" w:ascii="Cambria" w:hAnsi="Cambria" w:cs="Cambria"/>
         </w:rPr>
@@ -836,6 +878,7 @@
     </w:p>
     <w:p>
       <w:pPr>
+        <w:spacing w:line="360" w:lineRule="auto"/>
         <w:rPr>
           <w:rFonts w:hint="default" w:ascii="Cambria" w:hAnsi="Cambria" w:cs="Cambria"/>
         </w:rPr>
@@ -873,6 +916,7 @@
     </w:p>
     <w:p>
       <w:pPr>
+        <w:spacing w:line="360" w:lineRule="auto"/>
         <w:rPr>
           <w:rFonts w:hint="default" w:ascii="Cambria" w:hAnsi="Cambria" w:cs="Cambria"/>
         </w:rPr>
@@ -880,6 +924,7 @@
     </w:p>
     <w:p>
       <w:pPr>
+        <w:spacing w:line="360" w:lineRule="auto"/>
         <w:rPr>
           <w:rFonts w:hint="default" w:ascii="Cambria" w:hAnsi="Cambria" w:cs="Cambria"/>
         </w:rPr>
@@ -887,6 +932,7 @@
     </w:p>
     <w:p>
       <w:pPr>
+        <w:spacing w:line="360" w:lineRule="auto"/>
         <w:rPr>
           <w:rFonts w:hint="default" w:ascii="Cambria" w:hAnsi="Cambria" w:cs="Cambria"/>
         </w:rPr>
@@ -894,6 +940,7 @@
     </w:p>
     <w:p>
       <w:pPr>
+        <w:spacing w:line="360" w:lineRule="auto"/>
         <w:rPr>
           <w:rFonts w:hint="default" w:ascii="Cambria" w:hAnsi="Cambria" w:cs="Cambria"/>
         </w:rPr>
@@ -901,6 +948,7 @@
     </w:p>
     <w:p>
       <w:pPr>
+        <w:spacing w:line="360" w:lineRule="auto"/>
         <w:rPr>
           <w:rFonts w:hint="default" w:ascii="Cambria" w:hAnsi="Cambria" w:cs="Cambria"/>
         </w:rPr>
@@ -908,6 +956,31 @@
     </w:p>
     <w:p>
       <w:pPr>
+        <w:spacing w:line="360" w:lineRule="auto"/>
+        <w:rPr>
+          <w:rFonts w:hint="default" w:ascii="Cambria" w:hAnsi="Cambria" w:cs="Cambria"/>
+        </w:rPr>
+      </w:pPr>
+    </w:p>
+    <w:p>
+      <w:pPr>
+        <w:spacing w:line="360" w:lineRule="auto"/>
+        <w:rPr>
+          <w:rFonts w:hint="default" w:ascii="Cambria" w:hAnsi="Cambria" w:cs="Cambria"/>
+        </w:rPr>
+      </w:pPr>
+    </w:p>
+    <w:p>
+      <w:pPr>
+        <w:spacing w:line="360" w:lineRule="auto"/>
+        <w:rPr>
+          <w:rFonts w:hint="default" w:ascii="Cambria" w:hAnsi="Cambria" w:cs="Cambria"/>
+        </w:rPr>
+      </w:pPr>
+    </w:p>
+    <w:p>
+      <w:pPr>
+        <w:spacing w:line="360" w:lineRule="auto"/>
         <w:rPr>
           <w:rFonts w:hint="default" w:ascii="Cambria" w:hAnsi="Cambria" w:cs="Cambria"/>
         </w:rPr>
@@ -915,6 +988,7 @@
     </w:p>
     <w:tbl>
       <w:tblPr>
+        <w:tblStyle w:val="12"/>
         <w:tblW w:w="0" w:type="auto"/>
         <w:tblCellSpacing w:w="15" w:type="dxa"/>
         <w:tblInd w:w="-24" w:type="dxa"/>
@@ -926,7 +1000,7 @@
           <w:insideH w:val="single" w:color="000000" w:sz="4" w:space="0"/>
           <w:insideV w:val="single" w:color="000000" w:sz="4" w:space="0"/>
         </w:tblBorders>
-        <w:shd w:val="clear"/>
+        <w:shd w:val="clear" w:color="auto" w:fill="auto"/>
         <w:tblLayout w:type="autofit"/>
         <w:tblCellMar>
           <w:top w:w="15" w:type="dxa"/>
@@ -968,7 +1042,7 @@
               <w:tl2br w:val="nil"/>
               <w:tr2bl w:val="nil"/>
             </w:tcBorders>
-            <w:shd w:val="clear"/>
+            <w:shd w:val="clear" w:color="auto" w:fill="auto"/>
             <w:vAlign w:val="center"/>
           </w:tcPr>
           <w:p>
@@ -977,6 +1051,7 @@
               <w:keepLines w:val="0"/>
               <w:widowControl/>
               <w:suppressLineNumbers w:val="0"/>
+              <w:spacing w:line="360" w:lineRule="auto"/>
               <w:jc w:val="center"/>
               <w:rPr>
                 <w:rFonts w:hint="default" w:ascii="Cambria" w:hAnsi="Cambria" w:cs="Cambria"/>
@@ -1005,7 +1080,7 @@
               <w:tl2br w:val="nil"/>
               <w:tr2bl w:val="nil"/>
             </w:tcBorders>
-            <w:shd w:val="clear"/>
+            <w:shd w:val="clear" w:color="auto" w:fill="auto"/>
             <w:vAlign w:val="center"/>
           </w:tcPr>
           <w:p>
@@ -1014,6 +1089,7 @@
               <w:keepLines w:val="0"/>
               <w:widowControl/>
               <w:suppressLineNumbers w:val="0"/>
+              <w:spacing w:line="360" w:lineRule="auto"/>
               <w:jc w:val="center"/>
               <w:rPr>
                 <w:rFonts w:hint="default" w:ascii="Cambria" w:hAnsi="Cambria" w:cs="Cambria"/>
@@ -1042,7 +1118,7 @@
               <w:tl2br w:val="nil"/>
               <w:tr2bl w:val="nil"/>
             </w:tcBorders>
-            <w:shd w:val="clear"/>
+            <w:shd w:val="clear" w:color="auto" w:fill="auto"/>
             <w:vAlign w:val="center"/>
           </w:tcPr>
           <w:p>
@@ -1051,6 +1127,7 @@
               <w:keepLines w:val="0"/>
               <w:widowControl/>
               <w:suppressLineNumbers w:val="0"/>
+              <w:spacing w:line="360" w:lineRule="auto"/>
               <w:jc w:val="center"/>
               <w:rPr>
                 <w:rFonts w:hint="default" w:ascii="Cambria" w:hAnsi="Cambria" w:cs="Cambria"/>
@@ -1083,7 +1160,7 @@
             <w:insideH w:val="single" w:color="000000" w:sz="4" w:space="0"/>
             <w:insideV w:val="single" w:color="000000" w:sz="4" w:space="0"/>
           </w:tblBorders>
-          <w:shd w:val="clear"/>
+          <w:shd w:val="clear" w:color="auto" w:fill="auto"/>
           <w:tblCellMar>
             <w:top w:w="15" w:type="dxa"/>
             <w:left w:w="15" w:type="dxa"/>
@@ -1101,7 +1178,7 @@
               <w:tl2br w:val="nil"/>
               <w:tr2bl w:val="nil"/>
             </w:tcBorders>
-            <w:shd w:val="clear"/>
+            <w:shd w:val="clear" w:color="auto" w:fill="auto"/>
             <w:vAlign w:val="center"/>
           </w:tcPr>
           <w:p>
@@ -1110,7 +1187,8 @@
               <w:keepLines w:val="0"/>
               <w:widowControl/>
               <w:suppressLineNumbers w:val="0"/>
-              <w:jc w:val="left"/>
+              <w:spacing w:line="360" w:lineRule="auto"/>
+              <w:jc w:val="center"/>
               <w:rPr>
                 <w:rFonts w:hint="default" w:ascii="Cambria" w:hAnsi="Cambria" w:cs="Cambria"/>
               </w:rPr>
@@ -1134,7 +1212,7 @@
               <w:tl2br w:val="nil"/>
               <w:tr2bl w:val="nil"/>
             </w:tcBorders>
-            <w:shd w:val="clear"/>
+            <w:shd w:val="clear" w:color="auto" w:fill="auto"/>
             <w:vAlign w:val="center"/>
           </w:tcPr>
           <w:p>
@@ -1143,6 +1221,7 @@
               <w:keepLines w:val="0"/>
               <w:widowControl/>
               <w:suppressLineNumbers w:val="0"/>
+              <w:spacing w:line="360" w:lineRule="auto"/>
               <w:jc w:val="left"/>
               <w:rPr>
                 <w:rFonts w:hint="default" w:ascii="Cambria" w:hAnsi="Cambria" w:cs="Cambria"/>
@@ -1167,7 +1246,7 @@
               <w:tl2br w:val="nil"/>
               <w:tr2bl w:val="nil"/>
             </w:tcBorders>
-            <w:shd w:val="clear"/>
+            <w:shd w:val="clear" w:color="auto" w:fill="auto"/>
             <w:vAlign w:val="center"/>
           </w:tcPr>
           <w:p>
@@ -1176,6 +1255,7 @@
               <w:keepLines w:val="0"/>
               <w:widowControl/>
               <w:suppressLineNumbers w:val="0"/>
+              <w:spacing w:line="360" w:lineRule="auto"/>
               <w:jc w:val="left"/>
               <w:rPr>
                 <w:rFonts w:hint="default" w:ascii="Cambria" w:hAnsi="Cambria" w:cs="Cambria"/>
@@ -1204,6 +1284,7 @@
             <w:insideH w:val="single" w:color="000000" w:sz="4" w:space="0"/>
             <w:insideV w:val="single" w:color="000000" w:sz="4" w:space="0"/>
           </w:tblBorders>
+          <w:shd w:val="clear" w:color="auto" w:fill="auto"/>
           <w:tblCellMar>
             <w:top w:w="15" w:type="dxa"/>
             <w:left w:w="15" w:type="dxa"/>
@@ -1221,7 +1302,7 @@
               <w:tl2br w:val="nil"/>
               <w:tr2bl w:val="nil"/>
             </w:tcBorders>
-            <w:shd w:val="clear"/>
+            <w:shd w:val="clear" w:color="auto" w:fill="auto"/>
             <w:vAlign w:val="center"/>
           </w:tcPr>
           <w:p>
@@ -1230,7 +1311,8 @@
               <w:keepLines w:val="0"/>
               <w:widowControl/>
               <w:suppressLineNumbers w:val="0"/>
-              <w:jc w:val="left"/>
+              <w:spacing w:line="360" w:lineRule="auto"/>
+              <w:jc w:val="center"/>
               <w:rPr>
                 <w:rFonts w:hint="default" w:ascii="Cambria" w:hAnsi="Cambria" w:cs="Cambria"/>
               </w:rPr>
@@ -1254,7 +1336,7 @@
               <w:tl2br w:val="nil"/>
               <w:tr2bl w:val="nil"/>
             </w:tcBorders>
-            <w:shd w:val="clear"/>
+            <w:shd w:val="clear" w:color="auto" w:fill="auto"/>
             <w:vAlign w:val="center"/>
           </w:tcPr>
           <w:p>
@@ -1263,6 +1345,7 @@
               <w:keepLines w:val="0"/>
               <w:widowControl/>
               <w:suppressLineNumbers w:val="0"/>
+              <w:spacing w:line="360" w:lineRule="auto"/>
               <w:jc w:val="left"/>
               <w:rPr>
                 <w:rFonts w:hint="default" w:ascii="Cambria" w:hAnsi="Cambria" w:cs="Cambria"/>
@@ -1287,7 +1370,7 @@
               <w:tl2br w:val="nil"/>
               <w:tr2bl w:val="nil"/>
             </w:tcBorders>
-            <w:shd w:val="clear"/>
+            <w:shd w:val="clear" w:color="auto" w:fill="auto"/>
             <w:vAlign w:val="center"/>
           </w:tcPr>
           <w:p>
@@ -1296,6 +1379,7 @@
               <w:keepLines w:val="0"/>
               <w:widowControl/>
               <w:suppressLineNumbers w:val="0"/>
+              <w:spacing w:line="360" w:lineRule="auto"/>
               <w:jc w:val="left"/>
               <w:rPr>
                 <w:rFonts w:hint="default" w:ascii="Cambria" w:hAnsi="Cambria" w:cs="Cambria"/>
@@ -1341,7 +1425,7 @@
               <w:tl2br w:val="nil"/>
               <w:tr2bl w:val="nil"/>
             </w:tcBorders>
-            <w:shd w:val="clear"/>
+            <w:shd w:val="clear" w:color="auto" w:fill="auto"/>
             <w:vAlign w:val="center"/>
           </w:tcPr>
           <w:p>
@@ -1350,7 +1434,8 @@
               <w:keepLines w:val="0"/>
               <w:widowControl/>
               <w:suppressLineNumbers w:val="0"/>
-              <w:jc w:val="left"/>
+              <w:spacing w:line="360" w:lineRule="auto"/>
+              <w:jc w:val="center"/>
               <w:rPr>
                 <w:rFonts w:hint="default" w:ascii="Cambria" w:hAnsi="Cambria" w:cs="Cambria"/>
               </w:rPr>
@@ -1374,7 +1459,7 @@
               <w:tl2br w:val="nil"/>
               <w:tr2bl w:val="nil"/>
             </w:tcBorders>
-            <w:shd w:val="clear"/>
+            <w:shd w:val="clear" w:color="auto" w:fill="auto"/>
             <w:vAlign w:val="center"/>
           </w:tcPr>
           <w:p>
@@ -1383,6 +1468,7 @@
               <w:keepLines w:val="0"/>
               <w:widowControl/>
               <w:suppressLineNumbers w:val="0"/>
+              <w:spacing w:line="360" w:lineRule="auto"/>
               <w:jc w:val="left"/>
               <w:rPr>
                 <w:rFonts w:hint="default" w:ascii="Cambria" w:hAnsi="Cambria" w:cs="Cambria"/>
@@ -1407,7 +1493,7 @@
               <w:tl2br w:val="nil"/>
               <w:tr2bl w:val="nil"/>
             </w:tcBorders>
-            <w:shd w:val="clear"/>
+            <w:shd w:val="clear" w:color="auto" w:fill="auto"/>
             <w:vAlign w:val="center"/>
           </w:tcPr>
           <w:p>
@@ -1416,6 +1502,7 @@
               <w:keepLines w:val="0"/>
               <w:widowControl/>
               <w:suppressLineNumbers w:val="0"/>
+              <w:spacing w:line="360" w:lineRule="auto"/>
               <w:jc w:val="left"/>
               <w:rPr>
                 <w:rFonts w:hint="default" w:ascii="Cambria" w:hAnsi="Cambria" w:cs="Cambria"/>
@@ -1444,6 +1531,7 @@
             <w:insideH w:val="single" w:color="000000" w:sz="4" w:space="0"/>
             <w:insideV w:val="single" w:color="000000" w:sz="4" w:space="0"/>
           </w:tblBorders>
+          <w:shd w:val="clear" w:color="auto" w:fill="auto"/>
           <w:tblCellMar>
             <w:top w:w="15" w:type="dxa"/>
             <w:left w:w="15" w:type="dxa"/>
@@ -1461,7 +1549,7 @@
               <w:tl2br w:val="nil"/>
               <w:tr2bl w:val="nil"/>
             </w:tcBorders>
-            <w:shd w:val="clear"/>
+            <w:shd w:val="clear" w:color="auto" w:fill="auto"/>
             <w:vAlign w:val="center"/>
           </w:tcPr>
           <w:p>
@@ -1470,7 +1558,8 @@
               <w:keepLines w:val="0"/>
               <w:widowControl/>
               <w:suppressLineNumbers w:val="0"/>
-              <w:jc w:val="left"/>
+              <w:spacing w:line="360" w:lineRule="auto"/>
+              <w:jc w:val="center"/>
               <w:rPr>
                 <w:rFonts w:hint="default" w:ascii="Cambria" w:hAnsi="Cambria" w:cs="Cambria"/>
               </w:rPr>
@@ -1494,7 +1583,7 @@
               <w:tl2br w:val="nil"/>
               <w:tr2bl w:val="nil"/>
             </w:tcBorders>
-            <w:shd w:val="clear"/>
+            <w:shd w:val="clear" w:color="auto" w:fill="auto"/>
             <w:vAlign w:val="center"/>
           </w:tcPr>
           <w:p>
@@ -1503,6 +1592,7 @@
               <w:keepLines w:val="0"/>
               <w:widowControl/>
               <w:suppressLineNumbers w:val="0"/>
+              <w:spacing w:line="360" w:lineRule="auto"/>
               <w:jc w:val="left"/>
               <w:rPr>
                 <w:rFonts w:hint="default" w:ascii="Cambria" w:hAnsi="Cambria" w:cs="Cambria"/>
@@ -1527,7 +1617,7 @@
               <w:tl2br w:val="nil"/>
               <w:tr2bl w:val="nil"/>
             </w:tcBorders>
-            <w:shd w:val="clear"/>
+            <w:shd w:val="clear" w:color="auto" w:fill="auto"/>
             <w:vAlign w:val="center"/>
           </w:tcPr>
           <w:p>
@@ -1536,6 +1626,7 @@
               <w:keepLines w:val="0"/>
               <w:widowControl/>
               <w:suppressLineNumbers w:val="0"/>
+              <w:spacing w:line="360" w:lineRule="auto"/>
               <w:jc w:val="left"/>
               <w:rPr>
                 <w:rFonts w:hint="default" w:ascii="Cambria" w:hAnsi="Cambria" w:cs="Cambria"/>
@@ -1581,7 +1672,7 @@
               <w:tl2br w:val="nil"/>
               <w:tr2bl w:val="nil"/>
             </w:tcBorders>
-            <w:shd w:val="clear"/>
+            <w:shd w:val="clear" w:color="auto" w:fill="auto"/>
             <w:vAlign w:val="center"/>
           </w:tcPr>
           <w:p>
@@ -1590,7 +1681,8 @@
               <w:keepLines w:val="0"/>
               <w:widowControl/>
               <w:suppressLineNumbers w:val="0"/>
-              <w:jc w:val="left"/>
+              <w:spacing w:line="360" w:lineRule="auto"/>
+              <w:jc w:val="center"/>
               <w:rPr>
                 <w:rFonts w:hint="default" w:ascii="Cambria" w:hAnsi="Cambria" w:cs="Cambria"/>
               </w:rPr>
@@ -1614,7 +1706,7 @@
               <w:tl2br w:val="nil"/>
               <w:tr2bl w:val="nil"/>
             </w:tcBorders>
-            <w:shd w:val="clear"/>
+            <w:shd w:val="clear" w:color="auto" w:fill="auto"/>
             <w:vAlign w:val="center"/>
           </w:tcPr>
           <w:p>
@@ -1623,6 +1715,7 @@
               <w:keepLines w:val="0"/>
               <w:widowControl/>
               <w:suppressLineNumbers w:val="0"/>
+              <w:spacing w:line="360" w:lineRule="auto"/>
               <w:jc w:val="left"/>
               <w:rPr>
                 <w:rFonts w:hint="default" w:ascii="Cambria" w:hAnsi="Cambria" w:cs="Cambria"/>
@@ -1647,7 +1740,7 @@
               <w:tl2br w:val="nil"/>
               <w:tr2bl w:val="nil"/>
             </w:tcBorders>
-            <w:shd w:val="clear"/>
+            <w:shd w:val="clear" w:color="auto" w:fill="auto"/>
             <w:vAlign w:val="center"/>
           </w:tcPr>
           <w:p>
@@ -1656,6 +1749,7 @@
               <w:keepLines w:val="0"/>
               <w:widowControl/>
               <w:suppressLineNumbers w:val="0"/>
+              <w:spacing w:line="360" w:lineRule="auto"/>
               <w:jc w:val="left"/>
               <w:rPr>
                 <w:rFonts w:hint="default" w:ascii="Cambria" w:hAnsi="Cambria" w:cs="Cambria"/>
@@ -1671,6 +1765,8 @@
               </w:rPr>
               <w:t>Avg ₦ amount per order</w:t>
             </w:r>
+            <w:bookmarkStart w:id="0" w:name="_GoBack"/>
+            <w:bookmarkEnd w:id="0"/>
           </w:p>
         </w:tc>
       </w:tr>
@@ -1701,7 +1797,7 @@
               <w:tl2br w:val="nil"/>
               <w:tr2bl w:val="nil"/>
             </w:tcBorders>
-            <w:shd w:val="clear"/>
+            <w:shd w:val="clear" w:color="auto" w:fill="auto"/>
             <w:vAlign w:val="center"/>
           </w:tcPr>
           <w:p>
@@ -1710,7 +1806,8 @@
               <w:keepLines w:val="0"/>
               <w:widowControl/>
               <w:suppressLineNumbers w:val="0"/>
-              <w:jc w:val="left"/>
+              <w:spacing w:line="360" w:lineRule="auto"/>
+              <w:jc w:val="center"/>
               <w:rPr>
                 <w:rFonts w:hint="default" w:ascii="Cambria" w:hAnsi="Cambria" w:cs="Cambria"/>
               </w:rPr>
@@ -1734,7 +1831,7 @@
               <w:tl2br w:val="nil"/>
               <w:tr2bl w:val="nil"/>
             </w:tcBorders>
-            <w:shd w:val="clear"/>
+            <w:shd w:val="clear" w:color="auto" w:fill="auto"/>
             <w:vAlign w:val="center"/>
           </w:tcPr>
           <w:p>
@@ -1743,6 +1840,7 @@
               <w:keepLines w:val="0"/>
               <w:widowControl/>
               <w:suppressLineNumbers w:val="0"/>
+              <w:spacing w:line="360" w:lineRule="auto"/>
               <w:jc w:val="left"/>
               <w:rPr>
                 <w:rFonts w:hint="default" w:ascii="Cambria" w:hAnsi="Cambria" w:cs="Cambria"/>
@@ -1767,7 +1865,7 @@
               <w:tl2br w:val="nil"/>
               <w:tr2bl w:val="nil"/>
             </w:tcBorders>
-            <w:shd w:val="clear"/>
+            <w:shd w:val="clear" w:color="auto" w:fill="auto"/>
             <w:vAlign w:val="center"/>
           </w:tcPr>
           <w:p>
@@ -1776,6 +1874,131 @@
               <w:keepLines w:val="0"/>
               <w:widowControl/>
               <w:suppressLineNumbers w:val="0"/>
+              <w:spacing w:line="360" w:lineRule="auto"/>
+              <w:jc w:val="left"/>
+              <w:rPr>
+                <w:rFonts w:hint="default" w:ascii="Cambria" w:hAnsi="Cambria" w:cs="Cambria"/>
+              </w:rPr>
+            </w:pPr>
+            <w:r>
+              <w:rPr>
+                <w:rFonts w:hint="default" w:ascii="Cambria" w:hAnsi="Cambria" w:eastAsia="SimSun" w:cs="Cambria"/>
+                <w:kern w:val="0"/>
+                <w:sz w:val="24"/>
+                <w:szCs w:val="24"/>
+                <w:lang w:val="en-US" w:eastAsia="zh-CN" w:bidi="ar"/>
+              </w:rPr>
+              <w:t>Calculated</w:t>
+            </w:r>
+          </w:p>
+        </w:tc>
+      </w:tr>
+      <w:tr>
+        <w:tblPrEx>
+          <w:tblBorders>
+            <w:top w:val="single" w:color="000000" w:sz="4" w:space="0"/>
+            <w:left w:val="single" w:color="000000" w:sz="4" w:space="0"/>
+            <w:bottom w:val="single" w:color="000000" w:sz="4" w:space="0"/>
+            <w:right w:val="single" w:color="000000" w:sz="4" w:space="0"/>
+            <w:insideH w:val="single" w:color="000000" w:sz="4" w:space="0"/>
+            <w:insideV w:val="single" w:color="000000" w:sz="4" w:space="0"/>
+          </w:tblBorders>
+          <w:shd w:val="clear" w:color="auto" w:fill="auto"/>
+          <w:tblCellMar>
+            <w:top w:w="15" w:type="dxa"/>
+            <w:left w:w="15" w:type="dxa"/>
+            <w:bottom w:w="15" w:type="dxa"/>
+            <w:right w:w="15" w:type="dxa"/>
+          </w:tblCellMar>
+        </w:tblPrEx>
+        <w:trPr>
+          <w:tblCellSpacing w:w="15" w:type="dxa"/>
+        </w:trPr>
+        <w:tc>
+          <w:tcPr>
+            <w:tcW w:w="0" w:type="auto"/>
+            <w:tcBorders>
+              <w:tl2br w:val="nil"/>
+              <w:tr2bl w:val="nil"/>
+            </w:tcBorders>
+            <w:shd w:val="clear" w:color="auto" w:fill="auto"/>
+            <w:vAlign w:val="center"/>
+          </w:tcPr>
+          <w:p>
+            <w:pPr>
+              <w:keepNext w:val="0"/>
+              <w:keepLines w:val="0"/>
+              <w:widowControl/>
+              <w:suppressLineNumbers w:val="0"/>
+              <w:spacing w:line="360" w:lineRule="auto"/>
+              <w:jc w:val="center"/>
+              <w:rPr>
+                <w:rFonts w:hint="default" w:ascii="Cambria" w:hAnsi="Cambria" w:cs="Cambria"/>
+              </w:rPr>
+            </w:pPr>
+            <w:r>
+              <w:rPr>
+                <w:rFonts w:hint="default" w:ascii="Cambria" w:hAnsi="Cambria" w:eastAsia="SimSun" w:cs="Cambria"/>
+                <w:kern w:val="0"/>
+                <w:sz w:val="24"/>
+                <w:szCs w:val="24"/>
+                <w:lang w:val="en-US" w:eastAsia="zh-CN" w:bidi="ar"/>
+              </w:rPr>
+              <w:t>G</w:t>
+            </w:r>
+          </w:p>
+        </w:tc>
+        <w:tc>
+          <w:tcPr>
+            <w:tcW w:w="0" w:type="auto"/>
+            <w:tcBorders>
+              <w:tl2br w:val="nil"/>
+              <w:tr2bl w:val="nil"/>
+            </w:tcBorders>
+            <w:shd w:val="clear" w:color="auto" w:fill="auto"/>
+            <w:vAlign w:val="center"/>
+          </w:tcPr>
+          <w:p>
+            <w:pPr>
+              <w:keepNext w:val="0"/>
+              <w:keepLines w:val="0"/>
+              <w:widowControl/>
+              <w:suppressLineNumbers w:val="0"/>
+              <w:spacing w:line="360" w:lineRule="auto"/>
+              <w:jc w:val="left"/>
+              <w:rPr>
+                <w:rFonts w:hint="default" w:ascii="Cambria" w:hAnsi="Cambria" w:cs="Cambria"/>
+              </w:rPr>
+            </w:pPr>
+            <w:r>
+              <w:rPr>
+                <w:rFonts w:hint="default" w:ascii="Cambria" w:hAnsi="Cambria" w:eastAsia="SimSun" w:cs="Cambria"/>
+                <w:kern w:val="0"/>
+                <w:sz w:val="24"/>
+                <w:szCs w:val="24"/>
+                <w:lang w:val="en-US" w:eastAsia="zh-CN" w:bidi="ar"/>
+              </w:rPr>
+              <w:t>Revenue</w:t>
+            </w:r>
+          </w:p>
+        </w:tc>
+        <w:tc>
+          <w:tcPr>
+            <w:tcW w:w="0" w:type="auto"/>
+            <w:tcBorders>
+              <w:tl2br w:val="nil"/>
+              <w:tr2bl w:val="nil"/>
+            </w:tcBorders>
+            <w:shd w:val="clear" w:color="auto" w:fill="auto"/>
+            <w:vAlign w:val="center"/>
+          </w:tcPr>
+          <w:p>
+            <w:pPr>
+              <w:keepNext w:val="0"/>
+              <w:keepLines w:val="0"/>
+              <w:widowControl/>
+              <w:suppressLineNumbers w:val="0"/>
+              <w:spacing w:line="360" w:lineRule="auto"/>
               <w:jc w:val="left"/>
               <w:rPr>
                 <w:rFonts w:hint="default" w:ascii="Cambria" w:hAnsi="Cambria" w:cs="Cambria"/>
@@ -1821,7 +2044,7 @@
               <w:tl2br w:val="nil"/>
               <w:tr2bl w:val="nil"/>
             </w:tcBorders>
-            <w:shd w:val="clear"/>
+            <w:shd w:val="clear" w:color="auto" w:fill="auto"/>
             <w:vAlign w:val="center"/>
           </w:tcPr>
           <w:p>
@@ -1830,129 +2053,8 @@
               <w:keepLines w:val="0"/>
               <w:widowControl/>
               <w:suppressLineNumbers w:val="0"/>
-              <w:jc w:val="left"/>
-              <w:rPr>
-                <w:rFonts w:hint="default" w:ascii="Cambria" w:hAnsi="Cambria" w:cs="Cambria"/>
-              </w:rPr>
-            </w:pPr>
-            <w:r>
-              <w:rPr>
-                <w:rFonts w:hint="default" w:ascii="Cambria" w:hAnsi="Cambria" w:eastAsia="SimSun" w:cs="Cambria"/>
-                <w:kern w:val="0"/>
-                <w:sz w:val="24"/>
-                <w:szCs w:val="24"/>
-                <w:lang w:val="en-US" w:eastAsia="zh-CN" w:bidi="ar"/>
-              </w:rPr>
-              <w:t>G</w:t>
-            </w:r>
-          </w:p>
-        </w:tc>
-        <w:tc>
-          <w:tcPr>
-            <w:tcW w:w="0" w:type="auto"/>
-            <w:tcBorders>
-              <w:tl2br w:val="nil"/>
-              <w:tr2bl w:val="nil"/>
-            </w:tcBorders>
-            <w:shd w:val="clear"/>
-            <w:vAlign w:val="center"/>
-          </w:tcPr>
-          <w:p>
-            <w:pPr>
-              <w:keepNext w:val="0"/>
-              <w:keepLines w:val="0"/>
-              <w:widowControl/>
-              <w:suppressLineNumbers w:val="0"/>
-              <w:jc w:val="left"/>
-              <w:rPr>
-                <w:rFonts w:hint="default" w:ascii="Cambria" w:hAnsi="Cambria" w:cs="Cambria"/>
-              </w:rPr>
-            </w:pPr>
-            <w:r>
-              <w:rPr>
-                <w:rFonts w:hint="default" w:ascii="Cambria" w:hAnsi="Cambria" w:eastAsia="SimSun" w:cs="Cambria"/>
-                <w:kern w:val="0"/>
-                <w:sz w:val="24"/>
-                <w:szCs w:val="24"/>
-                <w:lang w:val="en-US" w:eastAsia="zh-CN" w:bidi="ar"/>
-              </w:rPr>
-              <w:t>Revenue</w:t>
-            </w:r>
-          </w:p>
-        </w:tc>
-        <w:tc>
-          <w:tcPr>
-            <w:tcW w:w="0" w:type="auto"/>
-            <w:tcBorders>
-              <w:tl2br w:val="nil"/>
-              <w:tr2bl w:val="nil"/>
-            </w:tcBorders>
-            <w:shd w:val="clear"/>
-            <w:vAlign w:val="center"/>
-          </w:tcPr>
-          <w:p>
-            <w:pPr>
-              <w:keepNext w:val="0"/>
-              <w:keepLines w:val="0"/>
-              <w:widowControl/>
-              <w:suppressLineNumbers w:val="0"/>
-              <w:jc w:val="left"/>
-              <w:rPr>
-                <w:rFonts w:hint="default" w:ascii="Cambria" w:hAnsi="Cambria" w:cs="Cambria"/>
-              </w:rPr>
-            </w:pPr>
-            <w:r>
-              <w:rPr>
-                <w:rFonts w:hint="default" w:ascii="Cambria" w:hAnsi="Cambria" w:eastAsia="SimSun" w:cs="Cambria"/>
-                <w:kern w:val="0"/>
-                <w:sz w:val="24"/>
-                <w:szCs w:val="24"/>
-                <w:lang w:val="en-US" w:eastAsia="zh-CN" w:bidi="ar"/>
-              </w:rPr>
-              <w:t>Calculated</w:t>
-            </w:r>
-            <w:bookmarkStart w:id="0" w:name="_GoBack"/>
-            <w:bookmarkEnd w:id="0"/>
-          </w:p>
-        </w:tc>
-      </w:tr>
-      <w:tr>
-        <w:tblPrEx>
-          <w:tblBorders>
-            <w:top w:val="single" w:color="000000" w:sz="4" w:space="0"/>
-            <w:left w:val="single" w:color="000000" w:sz="4" w:space="0"/>
-            <w:bottom w:val="single" w:color="000000" w:sz="4" w:space="0"/>
-            <w:right w:val="single" w:color="000000" w:sz="4" w:space="0"/>
-            <w:insideH w:val="single" w:color="000000" w:sz="4" w:space="0"/>
-            <w:insideV w:val="single" w:color="000000" w:sz="4" w:space="0"/>
-          </w:tblBorders>
-          <w:tblCellMar>
-            <w:top w:w="15" w:type="dxa"/>
-            <w:left w:w="15" w:type="dxa"/>
-            <w:bottom w:w="15" w:type="dxa"/>
-            <w:right w:w="15" w:type="dxa"/>
-          </w:tblCellMar>
-        </w:tblPrEx>
-        <w:trPr>
-          <w:tblCellSpacing w:w="15" w:type="dxa"/>
-        </w:trPr>
-        <w:tc>
-          <w:tcPr>
-            <w:tcW w:w="0" w:type="auto"/>
-            <w:tcBorders>
-              <w:tl2br w:val="nil"/>
-              <w:tr2bl w:val="nil"/>
-            </w:tcBorders>
-            <w:shd w:val="clear"/>
-            <w:vAlign w:val="center"/>
-          </w:tcPr>
-          <w:p>
-            <w:pPr>
-              <w:keepNext w:val="0"/>
-              <w:keepLines w:val="0"/>
-              <w:widowControl/>
-              <w:suppressLineNumbers w:val="0"/>
-              <w:jc w:val="left"/>
+              <w:spacing w:line="360" w:lineRule="auto"/>
+              <w:jc w:val="center"/>
               <w:rPr>
                 <w:rFonts w:hint="default" w:ascii="Cambria" w:hAnsi="Cambria" w:cs="Cambria"/>
               </w:rPr>
@@ -1976,7 +2078,7 @@
               <w:tl2br w:val="nil"/>
               <w:tr2bl w:val="nil"/>
             </w:tcBorders>
-            <w:shd w:val="clear"/>
+            <w:shd w:val="clear" w:color="auto" w:fill="auto"/>
             <w:vAlign w:val="center"/>
           </w:tcPr>
           <w:p>
@@ -1985,6 +2087,7 @@
               <w:keepLines w:val="0"/>
               <w:widowControl/>
               <w:suppressLineNumbers w:val="0"/>
+              <w:spacing w:line="360" w:lineRule="auto"/>
               <w:jc w:val="left"/>
               <w:rPr>
                 <w:rFonts w:hint="default" w:ascii="Cambria" w:hAnsi="Cambria" w:cs="Cambria"/>
@@ -2009,7 +2112,7 @@
               <w:tl2br w:val="nil"/>
               <w:tr2bl w:val="nil"/>
             </w:tcBorders>
-            <w:shd w:val="clear"/>
+            <w:shd w:val="clear" w:color="auto" w:fill="auto"/>
             <w:vAlign w:val="center"/>
           </w:tcPr>
           <w:p>
@@ -2018,6 +2121,7 @@
               <w:keepLines w:val="0"/>
               <w:widowControl/>
               <w:suppressLineNumbers w:val="0"/>
+              <w:spacing w:line="360" w:lineRule="auto"/>
               <w:jc w:val="left"/>
               <w:rPr>
                 <w:rFonts w:hint="default" w:ascii="Cambria" w:hAnsi="Cambria" w:cs="Cambria"/>
@@ -2032,6 +2136,254 @@
                 <w:lang w:val="en-US" w:eastAsia="zh-CN" w:bidi="ar"/>
               </w:rPr>
               <w:t>Rider/delivery cost</w:t>
+            </w:r>
+          </w:p>
+        </w:tc>
+      </w:tr>
+      <w:tr>
+        <w:tblPrEx>
+          <w:tblBorders>
+            <w:top w:val="single" w:color="000000" w:sz="4" w:space="0"/>
+            <w:left w:val="single" w:color="000000" w:sz="4" w:space="0"/>
+            <w:bottom w:val="single" w:color="000000" w:sz="4" w:space="0"/>
+            <w:right w:val="single" w:color="000000" w:sz="4" w:space="0"/>
+            <w:insideH w:val="single" w:color="000000" w:sz="4" w:space="0"/>
+            <w:insideV w:val="single" w:color="000000" w:sz="4" w:space="0"/>
+          </w:tblBorders>
+          <w:shd w:val="clear" w:color="auto" w:fill="auto"/>
+          <w:tblCellMar>
+            <w:top w:w="15" w:type="dxa"/>
+            <w:left w:w="15" w:type="dxa"/>
+            <w:bottom w:w="15" w:type="dxa"/>
+            <w:right w:w="15" w:type="dxa"/>
+          </w:tblCellMar>
+        </w:tblPrEx>
+        <w:trPr>
+          <w:tblCellSpacing w:w="15" w:type="dxa"/>
+        </w:trPr>
+        <w:tc>
+          <w:tcPr>
+            <w:tcW w:w="0" w:type="auto"/>
+            <w:tcBorders>
+              <w:tl2br w:val="nil"/>
+              <w:tr2bl w:val="nil"/>
+            </w:tcBorders>
+            <w:shd w:val="clear" w:color="auto" w:fill="auto"/>
+            <w:vAlign w:val="center"/>
+          </w:tcPr>
+          <w:p>
+            <w:pPr>
+              <w:keepNext w:val="0"/>
+              <w:keepLines w:val="0"/>
+              <w:widowControl/>
+              <w:suppressLineNumbers w:val="0"/>
+              <w:spacing w:line="360" w:lineRule="auto"/>
+              <w:jc w:val="center"/>
+              <w:rPr>
+                <w:rFonts w:hint="default" w:ascii="Cambria" w:hAnsi="Cambria" w:cs="Cambria"/>
+              </w:rPr>
+            </w:pPr>
+            <w:r>
+              <w:rPr>
+                <w:rFonts w:hint="default" w:ascii="Cambria" w:hAnsi="Cambria" w:eastAsia="SimSun" w:cs="Cambria"/>
+                <w:kern w:val="0"/>
+                <w:sz w:val="24"/>
+                <w:szCs w:val="24"/>
+                <w:lang w:val="en-US" w:eastAsia="zh-CN" w:bidi="ar"/>
+              </w:rPr>
+              <w:t>I</w:t>
+            </w:r>
+          </w:p>
+        </w:tc>
+        <w:tc>
+          <w:tcPr>
+            <w:tcW w:w="0" w:type="auto"/>
+            <w:tcBorders>
+              <w:tl2br w:val="nil"/>
+              <w:tr2bl w:val="nil"/>
+            </w:tcBorders>
+            <w:shd w:val="clear" w:color="auto" w:fill="auto"/>
+            <w:vAlign w:val="center"/>
+          </w:tcPr>
+          <w:p>
+            <w:pPr>
+              <w:keepNext w:val="0"/>
+              <w:keepLines w:val="0"/>
+              <w:widowControl/>
+              <w:suppressLineNumbers w:val="0"/>
+              <w:spacing w:line="360" w:lineRule="auto"/>
+              <w:jc w:val="left"/>
+              <w:rPr>
+                <w:rFonts w:hint="default" w:ascii="Cambria" w:hAnsi="Cambria" w:cs="Cambria"/>
+              </w:rPr>
+            </w:pPr>
+            <w:r>
+              <w:rPr>
+                <w:rFonts w:hint="default" w:ascii="Cambria" w:hAnsi="Cambria" w:eastAsia="SimSun" w:cs="Cambria"/>
+                <w:kern w:val="0"/>
+                <w:sz w:val="24"/>
+                <w:szCs w:val="24"/>
+                <w:lang w:val="en-US" w:eastAsia="zh-CN" w:bidi="ar"/>
+              </w:rPr>
+              <w:t>Total Delivery Cost</w:t>
+            </w:r>
+          </w:p>
+        </w:tc>
+        <w:tc>
+          <w:tcPr>
+            <w:tcW w:w="0" w:type="auto"/>
+            <w:tcBorders>
+              <w:tl2br w:val="nil"/>
+              <w:tr2bl w:val="nil"/>
+            </w:tcBorders>
+            <w:shd w:val="clear" w:color="auto" w:fill="auto"/>
+            <w:vAlign w:val="center"/>
+          </w:tcPr>
+          <w:p>
+            <w:pPr>
+              <w:keepNext w:val="0"/>
+              <w:keepLines w:val="0"/>
+              <w:widowControl/>
+              <w:suppressLineNumbers w:val="0"/>
+              <w:spacing w:line="360" w:lineRule="auto"/>
+              <w:jc w:val="left"/>
+              <w:rPr>
+                <w:rFonts w:hint="default" w:ascii="Cambria" w:hAnsi="Cambria" w:cs="Cambria"/>
+              </w:rPr>
+            </w:pPr>
+            <w:r>
+              <w:rPr>
+                <w:rFonts w:hint="default" w:ascii="Cambria" w:hAnsi="Cambria" w:eastAsia="SimSun" w:cs="Cambria"/>
+                <w:kern w:val="0"/>
+                <w:sz w:val="24"/>
+                <w:szCs w:val="24"/>
+                <w:lang w:val="en-US" w:eastAsia="zh-CN" w:bidi="ar"/>
+              </w:rPr>
+              <w:t>Calculated</w:t>
+            </w:r>
+          </w:p>
+        </w:tc>
+      </w:tr>
+      <w:tr>
+        <w:tblPrEx>
+          <w:tblBorders>
+            <w:top w:val="single" w:color="000000" w:sz="4" w:space="0"/>
+            <w:left w:val="single" w:color="000000" w:sz="4" w:space="0"/>
+            <w:bottom w:val="single" w:color="000000" w:sz="4" w:space="0"/>
+            <w:right w:val="single" w:color="000000" w:sz="4" w:space="0"/>
+            <w:insideH w:val="single" w:color="000000" w:sz="4" w:space="0"/>
+            <w:insideV w:val="single" w:color="000000" w:sz="4" w:space="0"/>
+          </w:tblBorders>
+          <w:shd w:val="clear" w:color="auto" w:fill="auto"/>
+          <w:tblCellMar>
+            <w:top w:w="15" w:type="dxa"/>
+            <w:left w:w="15" w:type="dxa"/>
+            <w:bottom w:w="15" w:type="dxa"/>
+            <w:right w:w="15" w:type="dxa"/>
+          </w:tblCellMar>
+        </w:tblPrEx>
+        <w:trPr>
+          <w:tblCellSpacing w:w="15" w:type="dxa"/>
+        </w:trPr>
+        <w:tc>
+          <w:tcPr>
+            <w:tcW w:w="0" w:type="auto"/>
+            <w:tcBorders>
+              <w:tl2br w:val="nil"/>
+              <w:tr2bl w:val="nil"/>
+            </w:tcBorders>
+            <w:shd w:val="clear" w:color="auto" w:fill="auto"/>
+            <w:vAlign w:val="center"/>
+          </w:tcPr>
+          <w:p>
+            <w:pPr>
+              <w:keepNext w:val="0"/>
+              <w:keepLines w:val="0"/>
+              <w:widowControl/>
+              <w:suppressLineNumbers w:val="0"/>
+              <w:spacing w:line="360" w:lineRule="auto"/>
+              <w:jc w:val="center"/>
+              <w:rPr>
+                <w:rFonts w:hint="default" w:ascii="Cambria" w:hAnsi="Cambria" w:cs="Cambria"/>
+              </w:rPr>
+            </w:pPr>
+            <w:r>
+              <w:rPr>
+                <w:rFonts w:hint="default" w:ascii="Cambria" w:hAnsi="Cambria" w:eastAsia="SimSun" w:cs="Cambria"/>
+                <w:kern w:val="0"/>
+                <w:sz w:val="24"/>
+                <w:szCs w:val="24"/>
+                <w:lang w:val="en-US" w:eastAsia="zh-CN" w:bidi="ar"/>
+              </w:rPr>
+              <w:t>J</w:t>
+            </w:r>
+          </w:p>
+        </w:tc>
+        <w:tc>
+          <w:tcPr>
+            <w:tcW w:w="0" w:type="auto"/>
+            <w:tcBorders>
+              <w:tl2br w:val="nil"/>
+              <w:tr2bl w:val="nil"/>
+            </w:tcBorders>
+            <w:shd w:val="clear" w:color="auto" w:fill="auto"/>
+            <w:vAlign w:val="center"/>
+          </w:tcPr>
+          <w:p>
+            <w:pPr>
+              <w:keepNext w:val="0"/>
+              <w:keepLines w:val="0"/>
+              <w:widowControl/>
+              <w:suppressLineNumbers w:val="0"/>
+              <w:spacing w:line="360" w:lineRule="auto"/>
+              <w:jc w:val="left"/>
+              <w:rPr>
+                <w:rFonts w:hint="default" w:ascii="Cambria" w:hAnsi="Cambria" w:cs="Cambria"/>
+              </w:rPr>
+            </w:pPr>
+            <w:r>
+              <w:rPr>
+                <w:rFonts w:hint="default" w:ascii="Cambria" w:hAnsi="Cambria" w:eastAsia="SimSun" w:cs="Cambria"/>
+                <w:kern w:val="0"/>
+                <w:sz w:val="24"/>
+                <w:szCs w:val="24"/>
+                <w:lang w:val="en-US" w:eastAsia="zh-CN" w:bidi="ar"/>
+              </w:rPr>
+              <w:t>Supplier Cost per Order</w:t>
+            </w:r>
+          </w:p>
+        </w:tc>
+        <w:tc>
+          <w:tcPr>
+            <w:tcW w:w="0" w:type="auto"/>
+            <w:tcBorders>
+              <w:tl2br w:val="nil"/>
+              <w:tr2bl w:val="nil"/>
+            </w:tcBorders>
+            <w:shd w:val="clear" w:color="auto" w:fill="auto"/>
+            <w:vAlign w:val="center"/>
+          </w:tcPr>
+          <w:p>
+            <w:pPr>
+              <w:keepNext w:val="0"/>
+              <w:keepLines w:val="0"/>
+              <w:widowControl/>
+              <w:suppressLineNumbers w:val="0"/>
+              <w:spacing w:line="360" w:lineRule="auto"/>
+              <w:jc w:val="left"/>
+              <w:rPr>
+                <w:rFonts w:hint="default" w:ascii="Cambria" w:hAnsi="Cambria" w:cs="Cambria"/>
+              </w:rPr>
+            </w:pPr>
+            <w:r>
+              <w:rPr>
+                <w:rFonts w:hint="default" w:ascii="Cambria" w:hAnsi="Cambria" w:eastAsia="SimSun" w:cs="Cambria"/>
+                <w:kern w:val="0"/>
+                <w:sz w:val="24"/>
+                <w:szCs w:val="24"/>
+                <w:lang w:val="en-US" w:eastAsia="zh-CN" w:bidi="ar"/>
+              </w:rPr>
+              <w:t>What you pay suppliers</w:t>
             </w:r>
           </w:p>
         </w:tc>
@@ -2063,7 +2415,7 @@
               <w:tl2br w:val="nil"/>
               <w:tr2bl w:val="nil"/>
             </w:tcBorders>
-            <w:shd w:val="clear"/>
+            <w:shd w:val="clear" w:color="auto" w:fill="auto"/>
             <w:vAlign w:val="center"/>
           </w:tcPr>
           <w:p>
@@ -2072,6 +2424,41 @@
               <w:keepLines w:val="0"/>
               <w:widowControl/>
               <w:suppressLineNumbers w:val="0"/>
+              <w:spacing w:line="360" w:lineRule="auto"/>
+              <w:jc w:val="center"/>
+              <w:rPr>
+                <w:rFonts w:hint="default" w:ascii="Cambria" w:hAnsi="Cambria" w:cs="Cambria"/>
+              </w:rPr>
+            </w:pPr>
+            <w:r>
+              <w:rPr>
+                <w:rFonts w:hint="default" w:ascii="Cambria" w:hAnsi="Cambria" w:eastAsia="SimSun" w:cs="Cambria"/>
+                <w:kern w:val="0"/>
+                <w:sz w:val="24"/>
+                <w:szCs w:val="24"/>
+                <w:lang w:val="en-US" w:eastAsia="zh-CN" w:bidi="ar"/>
+              </w:rPr>
+              <w:t>K</w:t>
+            </w:r>
+          </w:p>
+        </w:tc>
+        <w:tc>
+          <w:tcPr>
+            <w:tcW w:w="0" w:type="auto"/>
+            <w:tcBorders>
+              <w:tl2br w:val="nil"/>
+              <w:tr2bl w:val="nil"/>
+            </w:tcBorders>
+            <w:shd w:val="clear" w:color="auto" w:fill="auto"/>
+            <w:vAlign w:val="center"/>
+          </w:tcPr>
+          <w:p>
+            <w:pPr>
+              <w:keepNext w:val="0"/>
+              <w:keepLines w:val="0"/>
+              <w:widowControl/>
+              <w:suppressLineNumbers w:val="0"/>
+              <w:spacing w:line="360" w:lineRule="auto"/>
               <w:jc w:val="left"/>
               <w:rPr>
                 <w:rFonts w:hint="default" w:ascii="Cambria" w:hAnsi="Cambria" w:cs="Cambria"/>
@@ -2085,7 +2472,7 @@
                 <w:szCs w:val="24"/>
                 <w:lang w:val="en-US" w:eastAsia="zh-CN" w:bidi="ar"/>
               </w:rPr>
-              <w:t>I</w:t>
+              <w:t>Total Supplier Cost</w:t>
             </w:r>
           </w:p>
         </w:tc>
@@ -2096,7 +2483,7 @@
               <w:tl2br w:val="nil"/>
               <w:tr2bl w:val="nil"/>
             </w:tcBorders>
-            <w:shd w:val="clear"/>
+            <w:shd w:val="clear" w:color="auto" w:fill="auto"/>
             <w:vAlign w:val="center"/>
           </w:tcPr>
           <w:p>
@@ -2105,39 +2492,7 @@
               <w:keepLines w:val="0"/>
               <w:widowControl/>
               <w:suppressLineNumbers w:val="0"/>
-              <w:jc w:val="left"/>
-              <w:rPr>
-                <w:rFonts w:hint="default" w:ascii="Cambria" w:hAnsi="Cambria" w:cs="Cambria"/>
-              </w:rPr>
-            </w:pPr>
-            <w:r>
-              <w:rPr>
-                <w:rFonts w:hint="default" w:ascii="Cambria" w:hAnsi="Cambria" w:eastAsia="SimSun" w:cs="Cambria"/>
-                <w:kern w:val="0"/>
-                <w:sz w:val="24"/>
-                <w:szCs w:val="24"/>
-                <w:lang w:val="en-US" w:eastAsia="zh-CN" w:bidi="ar"/>
-              </w:rPr>
-              <w:t>Total Delivery Cost</w:t>
-            </w:r>
-          </w:p>
-        </w:tc>
-        <w:tc>
-          <w:tcPr>
-            <w:tcW w:w="0" w:type="auto"/>
-            <w:tcBorders>
-              <w:tl2br w:val="nil"/>
-              <w:tr2bl w:val="nil"/>
-            </w:tcBorders>
-            <w:shd w:val="clear"/>
-            <w:vAlign w:val="center"/>
-          </w:tcPr>
-          <w:p>
-            <w:pPr>
-              <w:keepNext w:val="0"/>
-              <w:keepLines w:val="0"/>
-              <w:widowControl/>
-              <w:suppressLineNumbers w:val="0"/>
+              <w:spacing w:line="360" w:lineRule="auto"/>
               <w:jc w:val="left"/>
               <w:rPr>
                 <w:rFonts w:hint="default" w:ascii="Cambria" w:hAnsi="Cambria" w:cs="Cambria"/>
@@ -2183,7 +2538,7 @@
               <w:tl2br w:val="nil"/>
               <w:tr2bl w:val="nil"/>
             </w:tcBorders>
-            <w:shd w:val="clear"/>
+            <w:shd w:val="clear" w:color="auto" w:fill="auto"/>
             <w:vAlign w:val="center"/>
           </w:tcPr>
           <w:p>
@@ -2192,6 +2547,41 @@
               <w:keepLines w:val="0"/>
               <w:widowControl/>
               <w:suppressLineNumbers w:val="0"/>
+              <w:spacing w:line="360" w:lineRule="auto"/>
+              <w:jc w:val="center"/>
+              <w:rPr>
+                <w:rFonts w:hint="default" w:ascii="Cambria" w:hAnsi="Cambria" w:cs="Cambria"/>
+              </w:rPr>
+            </w:pPr>
+            <w:r>
+              <w:rPr>
+                <w:rFonts w:hint="default" w:ascii="Cambria" w:hAnsi="Cambria" w:eastAsia="SimSun" w:cs="Cambria"/>
+                <w:kern w:val="0"/>
+                <w:sz w:val="24"/>
+                <w:szCs w:val="24"/>
+                <w:lang w:val="en-US" w:eastAsia="zh-CN" w:bidi="ar"/>
+              </w:rPr>
+              <w:t>L</w:t>
+            </w:r>
+          </w:p>
+        </w:tc>
+        <w:tc>
+          <w:tcPr>
+            <w:tcW w:w="0" w:type="auto"/>
+            <w:tcBorders>
+              <w:tl2br w:val="nil"/>
+              <w:tr2bl w:val="nil"/>
+            </w:tcBorders>
+            <w:shd w:val="clear" w:color="auto" w:fill="auto"/>
+            <w:vAlign w:val="center"/>
+          </w:tcPr>
+          <w:p>
+            <w:pPr>
+              <w:keepNext w:val="0"/>
+              <w:keepLines w:val="0"/>
+              <w:widowControl/>
+              <w:suppressLineNumbers w:val="0"/>
+              <w:spacing w:line="360" w:lineRule="auto"/>
               <w:jc w:val="left"/>
               <w:rPr>
                 <w:rFonts w:hint="default" w:ascii="Cambria" w:hAnsi="Cambria" w:cs="Cambria"/>
@@ -2205,7 +2595,7 @@
                 <w:szCs w:val="24"/>
                 <w:lang w:val="en-US" w:eastAsia="zh-CN" w:bidi="ar"/>
               </w:rPr>
-              <w:t>J</w:t>
+              <w:t>Gross Profit</w:t>
             </w:r>
           </w:p>
         </w:tc>
@@ -2216,7 +2606,7 @@
               <w:tl2br w:val="nil"/>
               <w:tr2bl w:val="nil"/>
             </w:tcBorders>
-            <w:shd w:val="clear"/>
+            <w:shd w:val="clear" w:color="auto" w:fill="auto"/>
             <w:vAlign w:val="center"/>
           </w:tcPr>
           <w:p>
@@ -2225,6 +2615,7 @@
               <w:keepLines w:val="0"/>
               <w:widowControl/>
               <w:suppressLineNumbers w:val="0"/>
+              <w:spacing w:line="360" w:lineRule="auto"/>
               <w:jc w:val="left"/>
               <w:rPr>
                 <w:rFonts w:hint="default" w:ascii="Cambria" w:hAnsi="Cambria" w:cs="Cambria"/>
@@ -2238,40 +2629,7 @@
                 <w:szCs w:val="24"/>
                 <w:lang w:val="en-US" w:eastAsia="zh-CN" w:bidi="ar"/>
               </w:rPr>
-              <w:t>Supplier Cost per Order</w:t>
-            </w:r>
-          </w:p>
-        </w:tc>
-        <w:tc>
-          <w:tcPr>
-            <w:tcW w:w="0" w:type="auto"/>
-            <w:tcBorders>
-              <w:tl2br w:val="nil"/>
-              <w:tr2bl w:val="nil"/>
-            </w:tcBorders>
-            <w:shd w:val="clear"/>
-            <w:vAlign w:val="center"/>
-          </w:tcPr>
-          <w:p>
-            <w:pPr>
-              <w:keepNext w:val="0"/>
-              <w:keepLines w:val="0"/>
-              <w:widowControl/>
-              <w:suppressLineNumbers w:val="0"/>
-              <w:jc w:val="left"/>
-              <w:rPr>
-                <w:rFonts w:hint="default" w:ascii="Cambria" w:hAnsi="Cambria" w:cs="Cambria"/>
-              </w:rPr>
-            </w:pPr>
-            <w:r>
-              <w:rPr>
-                <w:rFonts w:hint="default" w:ascii="Cambria" w:hAnsi="Cambria" w:eastAsia="SimSun" w:cs="Cambria"/>
-                <w:kern w:val="0"/>
-                <w:sz w:val="24"/>
-                <w:szCs w:val="24"/>
-                <w:lang w:val="en-US" w:eastAsia="zh-CN" w:bidi="ar"/>
-              </w:rPr>
-              <w:t>What you pay suppliers</w:t>
+              <w:t>Revenue – (Delivery + Supplier)</w:t>
             </w:r>
           </w:p>
         </w:tc>
@@ -2303,7 +2661,7 @@
               <w:tl2br w:val="nil"/>
               <w:tr2bl w:val="nil"/>
             </w:tcBorders>
-            <w:shd w:val="clear"/>
+            <w:shd w:val="clear" w:color="auto" w:fill="auto"/>
             <w:vAlign w:val="center"/>
           </w:tcPr>
           <w:p>
@@ -2312,6 +2670,41 @@
               <w:keepLines w:val="0"/>
               <w:widowControl/>
               <w:suppressLineNumbers w:val="0"/>
+              <w:spacing w:line="360" w:lineRule="auto"/>
+              <w:jc w:val="center"/>
+              <w:rPr>
+                <w:rFonts w:hint="default" w:ascii="Cambria" w:hAnsi="Cambria" w:cs="Cambria"/>
+              </w:rPr>
+            </w:pPr>
+            <w:r>
+              <w:rPr>
+                <w:rFonts w:hint="default" w:ascii="Cambria" w:hAnsi="Cambria" w:eastAsia="SimSun" w:cs="Cambria"/>
+                <w:kern w:val="0"/>
+                <w:sz w:val="24"/>
+                <w:szCs w:val="24"/>
+                <w:lang w:val="en-US" w:eastAsia="zh-CN" w:bidi="ar"/>
+              </w:rPr>
+              <w:t>M</w:t>
+            </w:r>
+          </w:p>
+        </w:tc>
+        <w:tc>
+          <w:tcPr>
+            <w:tcW w:w="0" w:type="auto"/>
+            <w:tcBorders>
+              <w:tl2br w:val="nil"/>
+              <w:tr2bl w:val="nil"/>
+            </w:tcBorders>
+            <w:shd w:val="clear" w:color="auto" w:fill="auto"/>
+            <w:vAlign w:val="center"/>
+          </w:tcPr>
+          <w:p>
+            <w:pPr>
+              <w:keepNext w:val="0"/>
+              <w:keepLines w:val="0"/>
+              <w:widowControl/>
+              <w:suppressLineNumbers w:val="0"/>
+              <w:spacing w:line="360" w:lineRule="auto"/>
               <w:jc w:val="left"/>
               <w:rPr>
                 <w:rFonts w:hint="default" w:ascii="Cambria" w:hAnsi="Cambria" w:cs="Cambria"/>
@@ -2325,7 +2718,7 @@
                 <w:szCs w:val="24"/>
                 <w:lang w:val="en-US" w:eastAsia="zh-CN" w:bidi="ar"/>
               </w:rPr>
-              <w:t>K</w:t>
+              <w:t>Staff Salaries</w:t>
             </w:r>
           </w:p>
         </w:tc>
@@ -2336,7 +2729,7 @@
               <w:tl2br w:val="nil"/>
               <w:tr2bl w:val="nil"/>
             </w:tcBorders>
-            <w:shd w:val="clear"/>
+            <w:shd w:val="clear" w:color="auto" w:fill="auto"/>
             <w:vAlign w:val="center"/>
           </w:tcPr>
           <w:p>
@@ -2345,6 +2738,7 @@
               <w:keepLines w:val="0"/>
               <w:widowControl/>
               <w:suppressLineNumbers w:val="0"/>
+              <w:spacing w:line="360" w:lineRule="auto"/>
               <w:jc w:val="left"/>
               <w:rPr>
                 <w:rFonts w:hint="default" w:ascii="Cambria" w:hAnsi="Cambria" w:cs="Cambria"/>
@@ -2358,7 +2752,62 @@
                 <w:szCs w:val="24"/>
                 <w:lang w:val="en-US" w:eastAsia="zh-CN" w:bidi="ar"/>
               </w:rPr>
-              <w:t>Total Supplier Cost</w:t>
+              <w:t>Fixed monthly cost</w:t>
+            </w:r>
+          </w:p>
+        </w:tc>
+      </w:tr>
+      <w:tr>
+        <w:tblPrEx>
+          <w:tblBorders>
+            <w:top w:val="single" w:color="000000" w:sz="4" w:space="0"/>
+            <w:left w:val="single" w:color="000000" w:sz="4" w:space="0"/>
+            <w:bottom w:val="single" w:color="000000" w:sz="4" w:space="0"/>
+            <w:right w:val="single" w:color="000000" w:sz="4" w:space="0"/>
+            <w:insideH w:val="single" w:color="000000" w:sz="4" w:space="0"/>
+            <w:insideV w:val="single" w:color="000000" w:sz="4" w:space="0"/>
+          </w:tblBorders>
+          <w:tblCellMar>
+            <w:top w:w="15" w:type="dxa"/>
+            <w:left w:w="15" w:type="dxa"/>
+            <w:bottom w:w="15" w:type="dxa"/>
+            <w:right w:w="15" w:type="dxa"/>
+          </w:tblCellMar>
+        </w:tblPrEx>
+        <w:trPr>
+          <w:tblCellSpacing w:w="15" w:type="dxa"/>
+        </w:trPr>
+        <w:tc>
+          <w:tcPr>
+            <w:tcW w:w="0" w:type="auto"/>
+            <w:tcBorders>
+              <w:tl2br w:val="nil"/>
+              <w:tr2bl w:val="nil"/>
+            </w:tcBorders>
+            <w:shd w:val="clear" w:color="auto" w:fill="auto"/>
+            <w:vAlign w:val="center"/>
+          </w:tcPr>
+          <w:p>
+            <w:pPr>
+              <w:keepNext w:val="0"/>
+              <w:keepLines w:val="0"/>
+              <w:widowControl/>
+              <w:suppressLineNumbers w:val="0"/>
+              <w:spacing w:line="360" w:lineRule="auto"/>
+              <w:jc w:val="center"/>
+              <w:rPr>
+                <w:rFonts w:hint="default" w:ascii="Cambria" w:hAnsi="Cambria" w:cs="Cambria"/>
+              </w:rPr>
+            </w:pPr>
+            <w:r>
+              <w:rPr>
+                <w:rFonts w:hint="default" w:ascii="Cambria" w:hAnsi="Cambria" w:eastAsia="SimSun" w:cs="Cambria"/>
+                <w:kern w:val="0"/>
+                <w:sz w:val="24"/>
+                <w:szCs w:val="24"/>
+                <w:lang w:val="en-US" w:eastAsia="zh-CN" w:bidi="ar"/>
+              </w:rPr>
+              <w:t>N</w:t>
             </w:r>
           </w:p>
         </w:tc>
@@ -2369,7 +2818,7 @@
               <w:tl2br w:val="nil"/>
               <w:tr2bl w:val="nil"/>
             </w:tcBorders>
-            <w:shd w:val="clear"/>
+            <w:shd w:val="clear" w:color="auto" w:fill="auto"/>
             <w:vAlign w:val="center"/>
           </w:tcPr>
           <w:p>
@@ -2378,6 +2827,287 @@
               <w:keepLines w:val="0"/>
               <w:widowControl/>
               <w:suppressLineNumbers w:val="0"/>
+              <w:spacing w:line="360" w:lineRule="auto"/>
+              <w:jc w:val="left"/>
+              <w:rPr>
+                <w:rFonts w:hint="default" w:ascii="Cambria" w:hAnsi="Cambria" w:cs="Cambria"/>
+              </w:rPr>
+            </w:pPr>
+            <w:r>
+              <w:rPr>
+                <w:rFonts w:hint="default" w:ascii="Cambria" w:hAnsi="Cambria" w:eastAsia="SimSun" w:cs="Cambria"/>
+                <w:kern w:val="0"/>
+                <w:sz w:val="24"/>
+                <w:szCs w:val="24"/>
+                <w:lang w:val="en-US" w:eastAsia="zh-CN" w:bidi="ar"/>
+              </w:rPr>
+              <w:t>Marketing Costs</w:t>
+            </w:r>
+          </w:p>
+        </w:tc>
+        <w:tc>
+          <w:tcPr>
+            <w:tcW w:w="0" w:type="auto"/>
+            <w:tcBorders>
+              <w:tl2br w:val="nil"/>
+              <w:tr2bl w:val="nil"/>
+            </w:tcBorders>
+            <w:shd w:val="clear" w:color="auto" w:fill="auto"/>
+            <w:vAlign w:val="center"/>
+          </w:tcPr>
+          <w:p>
+            <w:pPr>
+              <w:keepNext w:val="0"/>
+              <w:keepLines w:val="0"/>
+              <w:widowControl/>
+              <w:suppressLineNumbers w:val="0"/>
+              <w:spacing w:line="360" w:lineRule="auto"/>
+              <w:jc w:val="left"/>
+              <w:rPr>
+                <w:rFonts w:hint="default" w:ascii="Cambria" w:hAnsi="Cambria" w:cs="Cambria"/>
+              </w:rPr>
+            </w:pPr>
+            <w:r>
+              <w:rPr>
+                <w:rFonts w:hint="default" w:ascii="Cambria" w:hAnsi="Cambria" w:eastAsia="SimSun" w:cs="Cambria"/>
+                <w:kern w:val="0"/>
+                <w:sz w:val="24"/>
+                <w:szCs w:val="24"/>
+                <w:lang w:val="en-US" w:eastAsia="zh-CN" w:bidi="ar"/>
+              </w:rPr>
+              <w:t>Fixed or variable</w:t>
+            </w:r>
+          </w:p>
+        </w:tc>
+      </w:tr>
+      <w:tr>
+        <w:tblPrEx>
+          <w:tblBorders>
+            <w:top w:val="single" w:color="000000" w:sz="4" w:space="0"/>
+            <w:left w:val="single" w:color="000000" w:sz="4" w:space="0"/>
+            <w:bottom w:val="single" w:color="000000" w:sz="4" w:space="0"/>
+            <w:right w:val="single" w:color="000000" w:sz="4" w:space="0"/>
+            <w:insideH w:val="single" w:color="000000" w:sz="4" w:space="0"/>
+            <w:insideV w:val="single" w:color="000000" w:sz="4" w:space="0"/>
+          </w:tblBorders>
+          <w:tblCellMar>
+            <w:top w:w="15" w:type="dxa"/>
+            <w:left w:w="15" w:type="dxa"/>
+            <w:bottom w:w="15" w:type="dxa"/>
+            <w:right w:w="15" w:type="dxa"/>
+          </w:tblCellMar>
+        </w:tblPrEx>
+        <w:trPr>
+          <w:tblCellSpacing w:w="15" w:type="dxa"/>
+        </w:trPr>
+        <w:tc>
+          <w:tcPr>
+            <w:tcW w:w="0" w:type="auto"/>
+            <w:tcBorders>
+              <w:tl2br w:val="nil"/>
+              <w:tr2bl w:val="nil"/>
+            </w:tcBorders>
+            <w:shd w:val="clear" w:color="auto" w:fill="auto"/>
+            <w:vAlign w:val="center"/>
+          </w:tcPr>
+          <w:p>
+            <w:pPr>
+              <w:keepNext w:val="0"/>
+              <w:keepLines w:val="0"/>
+              <w:widowControl/>
+              <w:suppressLineNumbers w:val="0"/>
+              <w:spacing w:line="360" w:lineRule="auto"/>
+              <w:jc w:val="center"/>
+              <w:rPr>
+                <w:rFonts w:hint="default" w:ascii="Cambria" w:hAnsi="Cambria" w:cs="Cambria"/>
+              </w:rPr>
+            </w:pPr>
+            <w:r>
+              <w:rPr>
+                <w:rFonts w:hint="default" w:ascii="Cambria" w:hAnsi="Cambria" w:eastAsia="SimSun" w:cs="Cambria"/>
+                <w:kern w:val="0"/>
+                <w:sz w:val="24"/>
+                <w:szCs w:val="24"/>
+                <w:lang w:val="en-US" w:eastAsia="zh-CN" w:bidi="ar"/>
+              </w:rPr>
+              <w:t>O</w:t>
+            </w:r>
+          </w:p>
+        </w:tc>
+        <w:tc>
+          <w:tcPr>
+            <w:tcW w:w="0" w:type="auto"/>
+            <w:tcBorders>
+              <w:tl2br w:val="nil"/>
+              <w:tr2bl w:val="nil"/>
+            </w:tcBorders>
+            <w:shd w:val="clear" w:color="auto" w:fill="auto"/>
+            <w:vAlign w:val="center"/>
+          </w:tcPr>
+          <w:p>
+            <w:pPr>
+              <w:keepNext w:val="0"/>
+              <w:keepLines w:val="0"/>
+              <w:widowControl/>
+              <w:suppressLineNumbers w:val="0"/>
+              <w:spacing w:line="360" w:lineRule="auto"/>
+              <w:jc w:val="left"/>
+              <w:rPr>
+                <w:rFonts w:hint="default" w:ascii="Cambria" w:hAnsi="Cambria" w:cs="Cambria"/>
+              </w:rPr>
+            </w:pPr>
+            <w:r>
+              <w:rPr>
+                <w:rFonts w:hint="default" w:ascii="Cambria" w:hAnsi="Cambria" w:eastAsia="SimSun" w:cs="Cambria"/>
+                <w:kern w:val="0"/>
+                <w:sz w:val="24"/>
+                <w:szCs w:val="24"/>
+                <w:lang w:val="en-US" w:eastAsia="zh-CN" w:bidi="ar"/>
+              </w:rPr>
+              <w:t>Other Overheads</w:t>
+            </w:r>
+          </w:p>
+        </w:tc>
+        <w:tc>
+          <w:tcPr>
+            <w:tcW w:w="0" w:type="auto"/>
+            <w:tcBorders>
+              <w:tl2br w:val="nil"/>
+              <w:tr2bl w:val="nil"/>
+            </w:tcBorders>
+            <w:shd w:val="clear" w:color="auto" w:fill="auto"/>
+            <w:vAlign w:val="center"/>
+          </w:tcPr>
+          <w:p>
+            <w:pPr>
+              <w:keepNext w:val="0"/>
+              <w:keepLines w:val="0"/>
+              <w:widowControl/>
+              <w:suppressLineNumbers w:val="0"/>
+              <w:spacing w:line="360" w:lineRule="auto"/>
+              <w:jc w:val="left"/>
+              <w:rPr>
+                <w:rFonts w:hint="default" w:ascii="Cambria" w:hAnsi="Cambria" w:cs="Cambria"/>
+              </w:rPr>
+            </w:pPr>
+            <w:r>
+              <w:rPr>
+                <w:rFonts w:hint="default" w:ascii="Cambria" w:hAnsi="Cambria" w:eastAsia="SimSun" w:cs="Cambria"/>
+                <w:kern w:val="0"/>
+                <w:sz w:val="24"/>
+                <w:szCs w:val="24"/>
+                <w:lang w:val="en-US" w:eastAsia="zh-CN" w:bidi="ar"/>
+              </w:rPr>
+              <w:t>Fuel, maintenance, etc.</w:t>
+            </w:r>
+          </w:p>
+        </w:tc>
+      </w:tr>
+      <w:tr>
+        <w:tblPrEx>
+          <w:tblBorders>
+            <w:top w:val="single" w:color="000000" w:sz="4" w:space="0"/>
+            <w:left w:val="single" w:color="000000" w:sz="4" w:space="0"/>
+            <w:bottom w:val="single" w:color="000000" w:sz="4" w:space="0"/>
+            <w:right w:val="single" w:color="000000" w:sz="4" w:space="0"/>
+            <w:insideH w:val="single" w:color="000000" w:sz="4" w:space="0"/>
+            <w:insideV w:val="single" w:color="000000" w:sz="4" w:space="0"/>
+          </w:tblBorders>
+          <w:tblCellMar>
+            <w:top w:w="15" w:type="dxa"/>
+            <w:left w:w="15" w:type="dxa"/>
+            <w:bottom w:w="15" w:type="dxa"/>
+            <w:right w:w="15" w:type="dxa"/>
+          </w:tblCellMar>
+        </w:tblPrEx>
+        <w:trPr>
+          <w:tblCellSpacing w:w="15" w:type="dxa"/>
+        </w:trPr>
+        <w:tc>
+          <w:tcPr>
+            <w:tcW w:w="0" w:type="auto"/>
+            <w:tcBorders>
+              <w:tl2br w:val="nil"/>
+              <w:tr2bl w:val="nil"/>
+            </w:tcBorders>
+            <w:shd w:val="clear" w:color="auto" w:fill="auto"/>
+            <w:vAlign w:val="center"/>
+          </w:tcPr>
+          <w:p>
+            <w:pPr>
+              <w:keepNext w:val="0"/>
+              <w:keepLines w:val="0"/>
+              <w:widowControl/>
+              <w:suppressLineNumbers w:val="0"/>
+              <w:spacing w:line="360" w:lineRule="auto"/>
+              <w:jc w:val="center"/>
+              <w:rPr>
+                <w:rFonts w:hint="default" w:ascii="Cambria" w:hAnsi="Cambria" w:cs="Cambria"/>
+              </w:rPr>
+            </w:pPr>
+            <w:r>
+              <w:rPr>
+                <w:rFonts w:hint="default" w:ascii="Cambria" w:hAnsi="Cambria" w:eastAsia="SimSun" w:cs="Cambria"/>
+                <w:kern w:val="0"/>
+                <w:sz w:val="24"/>
+                <w:szCs w:val="24"/>
+                <w:lang w:val="en-US" w:eastAsia="zh-CN" w:bidi="ar"/>
+              </w:rPr>
+              <w:t>P</w:t>
+            </w:r>
+          </w:p>
+        </w:tc>
+        <w:tc>
+          <w:tcPr>
+            <w:tcW w:w="0" w:type="auto"/>
+            <w:tcBorders>
+              <w:tl2br w:val="nil"/>
+              <w:tr2bl w:val="nil"/>
+            </w:tcBorders>
+            <w:shd w:val="clear" w:color="auto" w:fill="auto"/>
+            <w:vAlign w:val="center"/>
+          </w:tcPr>
+          <w:p>
+            <w:pPr>
+              <w:keepNext w:val="0"/>
+              <w:keepLines w:val="0"/>
+              <w:widowControl/>
+              <w:suppressLineNumbers w:val="0"/>
+              <w:spacing w:line="360" w:lineRule="auto"/>
+              <w:jc w:val="left"/>
+              <w:rPr>
+                <w:rFonts w:hint="default" w:ascii="Cambria" w:hAnsi="Cambria" w:cs="Cambria"/>
+              </w:rPr>
+            </w:pPr>
+            <w:r>
+              <w:rPr>
+                <w:rFonts w:hint="default" w:ascii="Cambria" w:hAnsi="Cambria" w:eastAsia="SimSun" w:cs="Cambria"/>
+                <w:kern w:val="0"/>
+                <w:sz w:val="24"/>
+                <w:szCs w:val="24"/>
+                <w:lang w:val="en-US" w:eastAsia="zh-CN" w:bidi="ar"/>
+              </w:rPr>
+              <w:t>Total Expenses</w:t>
+            </w:r>
+          </w:p>
+        </w:tc>
+        <w:tc>
+          <w:tcPr>
+            <w:tcW w:w="0" w:type="auto"/>
+            <w:tcBorders>
+              <w:tl2br w:val="nil"/>
+              <w:tr2bl w:val="nil"/>
+            </w:tcBorders>
+            <w:shd w:val="clear" w:color="auto" w:fill="auto"/>
+            <w:vAlign w:val="center"/>
+          </w:tcPr>
+          <w:p>
+            <w:pPr>
+              <w:keepNext w:val="0"/>
+              <w:keepLines w:val="0"/>
+              <w:widowControl/>
+              <w:suppressLineNumbers w:val="0"/>
+              <w:spacing w:line="360" w:lineRule="auto"/>
               <w:jc w:val="left"/>
               <w:rPr>
                 <w:rFonts w:hint="default" w:ascii="Cambria" w:hAnsi="Cambria" w:cs="Cambria"/>
@@ -2423,7 +3153,7 @@
               <w:tl2br w:val="nil"/>
               <w:tr2bl w:val="nil"/>
             </w:tcBorders>
-            <w:shd w:val="clear"/>
+            <w:shd w:val="clear" w:color="auto" w:fill="auto"/>
             <w:vAlign w:val="center"/>
           </w:tcPr>
           <w:p>
@@ -2432,608 +3162,8 @@
               <w:keepLines w:val="0"/>
               <w:widowControl/>
               <w:suppressLineNumbers w:val="0"/>
-              <w:jc w:val="left"/>
-              <w:rPr>
-                <w:rFonts w:hint="default" w:ascii="Cambria" w:hAnsi="Cambria" w:cs="Cambria"/>
-              </w:rPr>
-            </w:pPr>
-            <w:r>
-              <w:rPr>
-                <w:rFonts w:hint="default" w:ascii="Cambria" w:hAnsi="Cambria" w:eastAsia="SimSun" w:cs="Cambria"/>
-                <w:kern w:val="0"/>
-                <w:sz w:val="24"/>
-                <w:szCs w:val="24"/>
-                <w:lang w:val="en-US" w:eastAsia="zh-CN" w:bidi="ar"/>
-              </w:rPr>
-              <w:t>L</w:t>
-            </w:r>
-          </w:p>
-        </w:tc>
-        <w:tc>
-          <w:tcPr>
-            <w:tcW w:w="0" w:type="auto"/>
-            <w:tcBorders>
-              <w:tl2br w:val="nil"/>
-              <w:tr2bl w:val="nil"/>
-            </w:tcBorders>
-            <w:shd w:val="clear"/>
-            <w:vAlign w:val="center"/>
-          </w:tcPr>
-          <w:p>
-            <w:pPr>
-              <w:keepNext w:val="0"/>
-              <w:keepLines w:val="0"/>
-              <w:widowControl/>
-              <w:suppressLineNumbers w:val="0"/>
-              <w:jc w:val="left"/>
-              <w:rPr>
-                <w:rFonts w:hint="default" w:ascii="Cambria" w:hAnsi="Cambria" w:cs="Cambria"/>
-              </w:rPr>
-            </w:pPr>
-            <w:r>
-              <w:rPr>
-                <w:rFonts w:hint="default" w:ascii="Cambria" w:hAnsi="Cambria" w:eastAsia="SimSun" w:cs="Cambria"/>
-                <w:kern w:val="0"/>
-                <w:sz w:val="24"/>
-                <w:szCs w:val="24"/>
-                <w:lang w:val="en-US" w:eastAsia="zh-CN" w:bidi="ar"/>
-              </w:rPr>
-              <w:t>Gross Profit</w:t>
-            </w:r>
-          </w:p>
-        </w:tc>
-        <w:tc>
-          <w:tcPr>
-            <w:tcW w:w="0" w:type="auto"/>
-            <w:tcBorders>
-              <w:tl2br w:val="nil"/>
-              <w:tr2bl w:val="nil"/>
-            </w:tcBorders>
-            <w:shd w:val="clear"/>
-            <w:vAlign w:val="center"/>
-          </w:tcPr>
-          <w:p>
-            <w:pPr>
-              <w:keepNext w:val="0"/>
-              <w:keepLines w:val="0"/>
-              <w:widowControl/>
-              <w:suppressLineNumbers w:val="0"/>
-              <w:jc w:val="left"/>
-              <w:rPr>
-                <w:rFonts w:hint="default" w:ascii="Cambria" w:hAnsi="Cambria" w:cs="Cambria"/>
-              </w:rPr>
-            </w:pPr>
-            <w:r>
-              <w:rPr>
-                <w:rFonts w:hint="default" w:ascii="Cambria" w:hAnsi="Cambria" w:eastAsia="SimSun" w:cs="Cambria"/>
-                <w:kern w:val="0"/>
-                <w:sz w:val="24"/>
-                <w:szCs w:val="24"/>
-                <w:lang w:val="en-US" w:eastAsia="zh-CN" w:bidi="ar"/>
-              </w:rPr>
-              <w:t>Revenue – (Delivery + Supplier)</w:t>
-            </w:r>
-          </w:p>
-        </w:tc>
-      </w:tr>
-      <w:tr>
-        <w:tblPrEx>
-          <w:tblBorders>
-            <w:top w:val="single" w:color="000000" w:sz="4" w:space="0"/>
-            <w:left w:val="single" w:color="000000" w:sz="4" w:space="0"/>
-            <w:bottom w:val="single" w:color="000000" w:sz="4" w:space="0"/>
-            <w:right w:val="single" w:color="000000" w:sz="4" w:space="0"/>
-            <w:insideH w:val="single" w:color="000000" w:sz="4" w:space="0"/>
-            <w:insideV w:val="single" w:color="000000" w:sz="4" w:space="0"/>
-          </w:tblBorders>
-          <w:tblCellMar>
-            <w:top w:w="15" w:type="dxa"/>
-            <w:left w:w="15" w:type="dxa"/>
-            <w:bottom w:w="15" w:type="dxa"/>
-            <w:right w:w="15" w:type="dxa"/>
-          </w:tblCellMar>
-        </w:tblPrEx>
-        <w:trPr>
-          <w:tblCellSpacing w:w="15" w:type="dxa"/>
-        </w:trPr>
-        <w:tc>
-          <w:tcPr>
-            <w:tcW w:w="0" w:type="auto"/>
-            <w:tcBorders>
-              <w:tl2br w:val="nil"/>
-              <w:tr2bl w:val="nil"/>
-            </w:tcBorders>
-            <w:shd w:val="clear"/>
-            <w:vAlign w:val="center"/>
-          </w:tcPr>
-          <w:p>
-            <w:pPr>
-              <w:keepNext w:val="0"/>
-              <w:keepLines w:val="0"/>
-              <w:widowControl/>
-              <w:suppressLineNumbers w:val="0"/>
-              <w:jc w:val="left"/>
-              <w:rPr>
-                <w:rFonts w:hint="default" w:ascii="Cambria" w:hAnsi="Cambria" w:cs="Cambria"/>
-              </w:rPr>
-            </w:pPr>
-            <w:r>
-              <w:rPr>
-                <w:rFonts w:hint="default" w:ascii="Cambria" w:hAnsi="Cambria" w:eastAsia="SimSun" w:cs="Cambria"/>
-                <w:kern w:val="0"/>
-                <w:sz w:val="24"/>
-                <w:szCs w:val="24"/>
-                <w:lang w:val="en-US" w:eastAsia="zh-CN" w:bidi="ar"/>
-              </w:rPr>
-              <w:t>M</w:t>
-            </w:r>
-          </w:p>
-        </w:tc>
-        <w:tc>
-          <w:tcPr>
-            <w:tcW w:w="0" w:type="auto"/>
-            <w:tcBorders>
-              <w:tl2br w:val="nil"/>
-              <w:tr2bl w:val="nil"/>
-            </w:tcBorders>
-            <w:shd w:val="clear"/>
-            <w:vAlign w:val="center"/>
-          </w:tcPr>
-          <w:p>
-            <w:pPr>
-              <w:keepNext w:val="0"/>
-              <w:keepLines w:val="0"/>
-              <w:widowControl/>
-              <w:suppressLineNumbers w:val="0"/>
-              <w:jc w:val="left"/>
-              <w:rPr>
-                <w:rFonts w:hint="default" w:ascii="Cambria" w:hAnsi="Cambria" w:cs="Cambria"/>
-              </w:rPr>
-            </w:pPr>
-            <w:r>
-              <w:rPr>
-                <w:rFonts w:hint="default" w:ascii="Cambria" w:hAnsi="Cambria" w:eastAsia="SimSun" w:cs="Cambria"/>
-                <w:kern w:val="0"/>
-                <w:sz w:val="24"/>
-                <w:szCs w:val="24"/>
-                <w:lang w:val="en-US" w:eastAsia="zh-CN" w:bidi="ar"/>
-              </w:rPr>
-              <w:t>Staff Salaries</w:t>
-            </w:r>
-          </w:p>
-        </w:tc>
-        <w:tc>
-          <w:tcPr>
-            <w:tcW w:w="0" w:type="auto"/>
-            <w:tcBorders>
-              <w:tl2br w:val="nil"/>
-              <w:tr2bl w:val="nil"/>
-            </w:tcBorders>
-            <w:shd w:val="clear"/>
-            <w:vAlign w:val="center"/>
-          </w:tcPr>
-          <w:p>
-            <w:pPr>
-              <w:keepNext w:val="0"/>
-              <w:keepLines w:val="0"/>
-              <w:widowControl/>
-              <w:suppressLineNumbers w:val="0"/>
-              <w:jc w:val="left"/>
-              <w:rPr>
-                <w:rFonts w:hint="default" w:ascii="Cambria" w:hAnsi="Cambria" w:cs="Cambria"/>
-              </w:rPr>
-            </w:pPr>
-            <w:r>
-              <w:rPr>
-                <w:rFonts w:hint="default" w:ascii="Cambria" w:hAnsi="Cambria" w:eastAsia="SimSun" w:cs="Cambria"/>
-                <w:kern w:val="0"/>
-                <w:sz w:val="24"/>
-                <w:szCs w:val="24"/>
-                <w:lang w:val="en-US" w:eastAsia="zh-CN" w:bidi="ar"/>
-              </w:rPr>
-              <w:t>Fixed monthly cost</w:t>
-            </w:r>
-          </w:p>
-        </w:tc>
-      </w:tr>
-      <w:tr>
-        <w:tblPrEx>
-          <w:tblBorders>
-            <w:top w:val="single" w:color="000000" w:sz="4" w:space="0"/>
-            <w:left w:val="single" w:color="000000" w:sz="4" w:space="0"/>
-            <w:bottom w:val="single" w:color="000000" w:sz="4" w:space="0"/>
-            <w:right w:val="single" w:color="000000" w:sz="4" w:space="0"/>
-            <w:insideH w:val="single" w:color="000000" w:sz="4" w:space="0"/>
-            <w:insideV w:val="single" w:color="000000" w:sz="4" w:space="0"/>
-          </w:tblBorders>
-          <w:tblCellMar>
-            <w:top w:w="15" w:type="dxa"/>
-            <w:left w:w="15" w:type="dxa"/>
-            <w:bottom w:w="15" w:type="dxa"/>
-            <w:right w:w="15" w:type="dxa"/>
-          </w:tblCellMar>
-        </w:tblPrEx>
-        <w:trPr>
-          <w:tblCellSpacing w:w="15" w:type="dxa"/>
-        </w:trPr>
-        <w:tc>
-          <w:tcPr>
-            <w:tcW w:w="0" w:type="auto"/>
-            <w:tcBorders>
-              <w:tl2br w:val="nil"/>
-              <w:tr2bl w:val="nil"/>
-            </w:tcBorders>
-            <w:shd w:val="clear"/>
-            <w:vAlign w:val="center"/>
-          </w:tcPr>
-          <w:p>
-            <w:pPr>
-              <w:keepNext w:val="0"/>
-              <w:keepLines w:val="0"/>
-              <w:widowControl/>
-              <w:suppressLineNumbers w:val="0"/>
-              <w:jc w:val="left"/>
-              <w:rPr>
-                <w:rFonts w:hint="default" w:ascii="Cambria" w:hAnsi="Cambria" w:cs="Cambria"/>
-              </w:rPr>
-            </w:pPr>
-            <w:r>
-              <w:rPr>
-                <w:rFonts w:hint="default" w:ascii="Cambria" w:hAnsi="Cambria" w:eastAsia="SimSun" w:cs="Cambria"/>
-                <w:kern w:val="0"/>
-                <w:sz w:val="24"/>
-                <w:szCs w:val="24"/>
-                <w:lang w:val="en-US" w:eastAsia="zh-CN" w:bidi="ar"/>
-              </w:rPr>
-              <w:t>N</w:t>
-            </w:r>
-          </w:p>
-        </w:tc>
-        <w:tc>
-          <w:tcPr>
-            <w:tcW w:w="0" w:type="auto"/>
-            <w:tcBorders>
-              <w:tl2br w:val="nil"/>
-              <w:tr2bl w:val="nil"/>
-            </w:tcBorders>
-            <w:shd w:val="clear"/>
-            <w:vAlign w:val="center"/>
-          </w:tcPr>
-          <w:p>
-            <w:pPr>
-              <w:keepNext w:val="0"/>
-              <w:keepLines w:val="0"/>
-              <w:widowControl/>
-              <w:suppressLineNumbers w:val="0"/>
-              <w:jc w:val="left"/>
-              <w:rPr>
-                <w:rFonts w:hint="default" w:ascii="Cambria" w:hAnsi="Cambria" w:cs="Cambria"/>
-              </w:rPr>
-            </w:pPr>
-            <w:r>
-              <w:rPr>
-                <w:rFonts w:hint="default" w:ascii="Cambria" w:hAnsi="Cambria" w:eastAsia="SimSun" w:cs="Cambria"/>
-                <w:kern w:val="0"/>
-                <w:sz w:val="24"/>
-                <w:szCs w:val="24"/>
-                <w:lang w:val="en-US" w:eastAsia="zh-CN" w:bidi="ar"/>
-              </w:rPr>
-              <w:t>Marketing Costs</w:t>
-            </w:r>
-          </w:p>
-        </w:tc>
-        <w:tc>
-          <w:tcPr>
-            <w:tcW w:w="0" w:type="auto"/>
-            <w:tcBorders>
-              <w:tl2br w:val="nil"/>
-              <w:tr2bl w:val="nil"/>
-            </w:tcBorders>
-            <w:shd w:val="clear"/>
-            <w:vAlign w:val="center"/>
-          </w:tcPr>
-          <w:p>
-            <w:pPr>
-              <w:keepNext w:val="0"/>
-              <w:keepLines w:val="0"/>
-              <w:widowControl/>
-              <w:suppressLineNumbers w:val="0"/>
-              <w:jc w:val="left"/>
-              <w:rPr>
-                <w:rFonts w:hint="default" w:ascii="Cambria" w:hAnsi="Cambria" w:cs="Cambria"/>
-              </w:rPr>
-            </w:pPr>
-            <w:r>
-              <w:rPr>
-                <w:rFonts w:hint="default" w:ascii="Cambria" w:hAnsi="Cambria" w:eastAsia="SimSun" w:cs="Cambria"/>
-                <w:kern w:val="0"/>
-                <w:sz w:val="24"/>
-                <w:szCs w:val="24"/>
-                <w:lang w:val="en-US" w:eastAsia="zh-CN" w:bidi="ar"/>
-              </w:rPr>
-              <w:t>Fixed or variable</w:t>
-            </w:r>
-          </w:p>
-        </w:tc>
-      </w:tr>
-      <w:tr>
-        <w:tblPrEx>
-          <w:tblBorders>
-            <w:top w:val="single" w:color="000000" w:sz="4" w:space="0"/>
-            <w:left w:val="single" w:color="000000" w:sz="4" w:space="0"/>
-            <w:bottom w:val="single" w:color="000000" w:sz="4" w:space="0"/>
-            <w:right w:val="single" w:color="000000" w:sz="4" w:space="0"/>
-            <w:insideH w:val="single" w:color="000000" w:sz="4" w:space="0"/>
-            <w:insideV w:val="single" w:color="000000" w:sz="4" w:space="0"/>
-          </w:tblBorders>
-          <w:shd w:val="clear"/>
-          <w:tblCellMar>
-            <w:top w:w="15" w:type="dxa"/>
-            <w:left w:w="15" w:type="dxa"/>
-            <w:bottom w:w="15" w:type="dxa"/>
-            <w:right w:w="15" w:type="dxa"/>
-          </w:tblCellMar>
-        </w:tblPrEx>
-        <w:trPr>
-          <w:tblCellSpacing w:w="15" w:type="dxa"/>
-        </w:trPr>
-        <w:tc>
-          <w:tcPr>
-            <w:tcW w:w="0" w:type="auto"/>
-            <w:tcBorders>
-              <w:tl2br w:val="nil"/>
-              <w:tr2bl w:val="nil"/>
-            </w:tcBorders>
-            <w:shd w:val="clear"/>
-            <w:vAlign w:val="center"/>
-          </w:tcPr>
-          <w:p>
-            <w:pPr>
-              <w:keepNext w:val="0"/>
-              <w:keepLines w:val="0"/>
-              <w:widowControl/>
-              <w:suppressLineNumbers w:val="0"/>
-              <w:jc w:val="left"/>
-              <w:rPr>
-                <w:rFonts w:hint="default" w:ascii="Cambria" w:hAnsi="Cambria" w:cs="Cambria"/>
-              </w:rPr>
-            </w:pPr>
-            <w:r>
-              <w:rPr>
-                <w:rFonts w:hint="default" w:ascii="Cambria" w:hAnsi="Cambria" w:eastAsia="SimSun" w:cs="Cambria"/>
-                <w:kern w:val="0"/>
-                <w:sz w:val="24"/>
-                <w:szCs w:val="24"/>
-                <w:lang w:val="en-US" w:eastAsia="zh-CN" w:bidi="ar"/>
-              </w:rPr>
-              <w:t>O</w:t>
-            </w:r>
-          </w:p>
-        </w:tc>
-        <w:tc>
-          <w:tcPr>
-            <w:tcW w:w="0" w:type="auto"/>
-            <w:tcBorders>
-              <w:tl2br w:val="nil"/>
-              <w:tr2bl w:val="nil"/>
-            </w:tcBorders>
-            <w:shd w:val="clear"/>
-            <w:vAlign w:val="center"/>
-          </w:tcPr>
-          <w:p>
-            <w:pPr>
-              <w:keepNext w:val="0"/>
-              <w:keepLines w:val="0"/>
-              <w:widowControl/>
-              <w:suppressLineNumbers w:val="0"/>
-              <w:jc w:val="left"/>
-              <w:rPr>
-                <w:rFonts w:hint="default" w:ascii="Cambria" w:hAnsi="Cambria" w:cs="Cambria"/>
-              </w:rPr>
-            </w:pPr>
-            <w:r>
-              <w:rPr>
-                <w:rFonts w:hint="default" w:ascii="Cambria" w:hAnsi="Cambria" w:eastAsia="SimSun" w:cs="Cambria"/>
-                <w:kern w:val="0"/>
-                <w:sz w:val="24"/>
-                <w:szCs w:val="24"/>
-                <w:lang w:val="en-US" w:eastAsia="zh-CN" w:bidi="ar"/>
-              </w:rPr>
-              <w:t>Other Overheads</w:t>
-            </w:r>
-          </w:p>
-        </w:tc>
-        <w:tc>
-          <w:tcPr>
-            <w:tcW w:w="0" w:type="auto"/>
-            <w:tcBorders>
-              <w:tl2br w:val="nil"/>
-              <w:tr2bl w:val="nil"/>
-            </w:tcBorders>
-            <w:shd w:val="clear"/>
-            <w:vAlign w:val="center"/>
-          </w:tcPr>
-          <w:p>
-            <w:pPr>
-              <w:keepNext w:val="0"/>
-              <w:keepLines w:val="0"/>
-              <w:widowControl/>
-              <w:suppressLineNumbers w:val="0"/>
-              <w:jc w:val="left"/>
-              <w:rPr>
-                <w:rFonts w:hint="default" w:ascii="Cambria" w:hAnsi="Cambria" w:cs="Cambria"/>
-              </w:rPr>
-            </w:pPr>
-            <w:r>
-              <w:rPr>
-                <w:rFonts w:hint="default" w:ascii="Cambria" w:hAnsi="Cambria" w:eastAsia="SimSun" w:cs="Cambria"/>
-                <w:kern w:val="0"/>
-                <w:sz w:val="24"/>
-                <w:szCs w:val="24"/>
-                <w:lang w:val="en-US" w:eastAsia="zh-CN" w:bidi="ar"/>
-              </w:rPr>
-              <w:t>Fuel, maintenance, etc.</w:t>
-            </w:r>
-          </w:p>
-        </w:tc>
-      </w:tr>
-      <w:tr>
-        <w:tblPrEx>
-          <w:tblBorders>
-            <w:top w:val="single" w:color="000000" w:sz="4" w:space="0"/>
-            <w:left w:val="single" w:color="000000" w:sz="4" w:space="0"/>
-            <w:bottom w:val="single" w:color="000000" w:sz="4" w:space="0"/>
-            <w:right w:val="single" w:color="000000" w:sz="4" w:space="0"/>
-            <w:insideH w:val="single" w:color="000000" w:sz="4" w:space="0"/>
-            <w:insideV w:val="single" w:color="000000" w:sz="4" w:space="0"/>
-          </w:tblBorders>
-          <w:tblCellMar>
-            <w:top w:w="15" w:type="dxa"/>
-            <w:left w:w="15" w:type="dxa"/>
-            <w:bottom w:w="15" w:type="dxa"/>
-            <w:right w:w="15" w:type="dxa"/>
-          </w:tblCellMar>
-        </w:tblPrEx>
-        <w:trPr>
-          <w:tblCellSpacing w:w="15" w:type="dxa"/>
-        </w:trPr>
-        <w:tc>
-          <w:tcPr>
-            <w:tcW w:w="0" w:type="auto"/>
-            <w:tcBorders>
-              <w:tl2br w:val="nil"/>
-              <w:tr2bl w:val="nil"/>
-            </w:tcBorders>
-            <w:shd w:val="clear"/>
-            <w:vAlign w:val="center"/>
-          </w:tcPr>
-          <w:p>
-            <w:pPr>
-              <w:keepNext w:val="0"/>
-              <w:keepLines w:val="0"/>
-              <w:widowControl/>
-              <w:suppressLineNumbers w:val="0"/>
-              <w:jc w:val="left"/>
-              <w:rPr>
-                <w:rFonts w:hint="default" w:ascii="Cambria" w:hAnsi="Cambria" w:cs="Cambria"/>
-              </w:rPr>
-            </w:pPr>
-            <w:r>
-              <w:rPr>
-                <w:rFonts w:hint="default" w:ascii="Cambria" w:hAnsi="Cambria" w:eastAsia="SimSun" w:cs="Cambria"/>
-                <w:kern w:val="0"/>
-                <w:sz w:val="24"/>
-                <w:szCs w:val="24"/>
-                <w:lang w:val="en-US" w:eastAsia="zh-CN" w:bidi="ar"/>
-              </w:rPr>
-              <w:t>P</w:t>
-            </w:r>
-          </w:p>
-        </w:tc>
-        <w:tc>
-          <w:tcPr>
-            <w:tcW w:w="0" w:type="auto"/>
-            <w:tcBorders>
-              <w:tl2br w:val="nil"/>
-              <w:tr2bl w:val="nil"/>
-            </w:tcBorders>
-            <w:shd w:val="clear"/>
-            <w:vAlign w:val="center"/>
-          </w:tcPr>
-          <w:p>
-            <w:pPr>
-              <w:keepNext w:val="0"/>
-              <w:keepLines w:val="0"/>
-              <w:widowControl/>
-              <w:suppressLineNumbers w:val="0"/>
-              <w:jc w:val="left"/>
-              <w:rPr>
-                <w:rFonts w:hint="default" w:ascii="Cambria" w:hAnsi="Cambria" w:cs="Cambria"/>
-              </w:rPr>
-            </w:pPr>
-            <w:r>
-              <w:rPr>
-                <w:rFonts w:hint="default" w:ascii="Cambria" w:hAnsi="Cambria" w:eastAsia="SimSun" w:cs="Cambria"/>
-                <w:kern w:val="0"/>
-                <w:sz w:val="24"/>
-                <w:szCs w:val="24"/>
-                <w:lang w:val="en-US" w:eastAsia="zh-CN" w:bidi="ar"/>
-              </w:rPr>
-              <w:t>Total Expenses</w:t>
-            </w:r>
-          </w:p>
-        </w:tc>
-        <w:tc>
-          <w:tcPr>
-            <w:tcW w:w="0" w:type="auto"/>
-            <w:tcBorders>
-              <w:tl2br w:val="nil"/>
-              <w:tr2bl w:val="nil"/>
-            </w:tcBorders>
-            <w:shd w:val="clear"/>
-            <w:vAlign w:val="center"/>
-          </w:tcPr>
-          <w:p>
-            <w:pPr>
-              <w:keepNext w:val="0"/>
-              <w:keepLines w:val="0"/>
-              <w:widowControl/>
-              <w:suppressLineNumbers w:val="0"/>
-              <w:jc w:val="left"/>
-              <w:rPr>
-                <w:rFonts w:hint="default" w:ascii="Cambria" w:hAnsi="Cambria" w:cs="Cambria"/>
-              </w:rPr>
-            </w:pPr>
-            <w:r>
-              <w:rPr>
-                <w:rFonts w:hint="default" w:ascii="Cambria" w:hAnsi="Cambria" w:eastAsia="SimSun" w:cs="Cambria"/>
-                <w:kern w:val="0"/>
-                <w:sz w:val="24"/>
-                <w:szCs w:val="24"/>
-                <w:lang w:val="en-US" w:eastAsia="zh-CN" w:bidi="ar"/>
-              </w:rPr>
-              <w:t>Calculated</w:t>
-            </w:r>
-          </w:p>
-        </w:tc>
-      </w:tr>
-      <w:tr>
-        <w:tblPrEx>
-          <w:tblBorders>
-            <w:top w:val="single" w:color="000000" w:sz="4" w:space="0"/>
-            <w:left w:val="single" w:color="000000" w:sz="4" w:space="0"/>
-            <w:bottom w:val="single" w:color="000000" w:sz="4" w:space="0"/>
-            <w:right w:val="single" w:color="000000" w:sz="4" w:space="0"/>
-            <w:insideH w:val="single" w:color="000000" w:sz="4" w:space="0"/>
-            <w:insideV w:val="single" w:color="000000" w:sz="4" w:space="0"/>
-          </w:tblBorders>
-          <w:tblCellMar>
-            <w:top w:w="15" w:type="dxa"/>
-            <w:left w:w="15" w:type="dxa"/>
-            <w:bottom w:w="15" w:type="dxa"/>
-            <w:right w:w="15" w:type="dxa"/>
-          </w:tblCellMar>
-        </w:tblPrEx>
-        <w:trPr>
-          <w:tblCellSpacing w:w="15" w:type="dxa"/>
-        </w:trPr>
-        <w:tc>
-          <w:tcPr>
-            <w:tcW w:w="0" w:type="auto"/>
-            <w:tcBorders>
-              <w:tl2br w:val="nil"/>
-              <w:tr2bl w:val="nil"/>
-            </w:tcBorders>
-            <w:shd w:val="clear"/>
-            <w:vAlign w:val="center"/>
-          </w:tcPr>
-          <w:p>
-            <w:pPr>
-              <w:keepNext w:val="0"/>
-              <w:keepLines w:val="0"/>
-              <w:widowControl/>
-              <w:suppressLineNumbers w:val="0"/>
-              <w:jc w:val="left"/>
+              <w:spacing w:line="360" w:lineRule="auto"/>
+              <w:jc w:val="center"/>
               <w:rPr>
                 <w:rFonts w:hint="default" w:ascii="Cambria" w:hAnsi="Cambria" w:cs="Cambria"/>
               </w:rPr>
@@ -3057,7 +3187,7 @@
               <w:tl2br w:val="nil"/>
               <w:tr2bl w:val="nil"/>
             </w:tcBorders>
-            <w:shd w:val="clear"/>
+            <w:shd w:val="clear" w:color="auto" w:fill="auto"/>
             <w:vAlign w:val="center"/>
           </w:tcPr>
           <w:p>
@@ -3066,6 +3196,7 @@
               <w:keepLines w:val="0"/>
               <w:widowControl/>
               <w:suppressLineNumbers w:val="0"/>
+              <w:spacing w:line="360" w:lineRule="auto"/>
               <w:jc w:val="left"/>
               <w:rPr>
                 <w:rFonts w:hint="default" w:ascii="Cambria" w:hAnsi="Cambria" w:cs="Cambria"/>
@@ -3090,7 +3221,7 @@
               <w:tl2br w:val="nil"/>
               <w:tr2bl w:val="nil"/>
             </w:tcBorders>
-            <w:shd w:val="clear"/>
+            <w:shd w:val="clear" w:color="auto" w:fill="auto"/>
             <w:vAlign w:val="center"/>
           </w:tcPr>
           <w:p>
@@ -3099,6 +3230,7 @@
               <w:keepLines w:val="0"/>
               <w:widowControl/>
               <w:suppressLineNumbers w:val="0"/>
+              <w:spacing w:line="360" w:lineRule="auto"/>
               <w:jc w:val="left"/>
               <w:rPr>
                 <w:rFonts w:hint="default" w:ascii="Cambria" w:hAnsi="Cambria" w:cs="Cambria"/>
@@ -3120,37 +3252,12 @@
     </w:tbl>
     <w:p>
       <w:pPr>
+        <w:pStyle w:val="2"/>
+        <w:spacing w:line="360" w:lineRule="auto"/>
         <w:rPr>
           <w:rFonts w:hint="default" w:ascii="Cambria" w:hAnsi="Cambria" w:cs="Cambria"/>
         </w:rPr>
       </w:pPr>
-    </w:p>
-    <w:p>
-      <w:pPr>
-        <w:pStyle w:val="2"/>
-        <w:rPr>
-          <w:rFonts w:hint="default" w:ascii="Cambria" w:hAnsi="Cambria" w:cs="Cambria"/>
-        </w:rPr>
-      </w:pPr>
-      <w:r>
-        <w:rPr>
-          <w:rFonts w:hint="default" w:ascii="Cambria" w:hAnsi="Cambria" w:cs="Cambria"/>
-        </w:rPr>
-        <w:t>11. Conclusion</w:t>
-      </w:r>
-    </w:p>
-    <w:p>
-      <w:pPr>
-        <w:rPr>
-          <w:rFonts w:hint="default" w:ascii="Cambria" w:hAnsi="Cambria" w:cs="Cambria"/>
-        </w:rPr>
-      </w:pPr>
-      <w:r>
-        <w:rPr>
-          <w:rFonts w:hint="default" w:ascii="Cambria" w:hAnsi="Cambria" w:cs="Cambria"/>
-        </w:rPr>
-        <w:t>This platform is uniquely positioned to modernize beverage distribution in Jalingo and beyond. By balancing competitive pricing, structured logistics, referral-driven growth, and strategic partnerships, it can outperform traditional phone-based ordering systems while remaining profitable.</w:t>
-      </w:r>
     </w:p>
     <w:sectPr>
       <w:pgSz w:w="12240" w:h="15840"/>
@@ -3414,17 +3521,17 @@
     <w:lsdException w:uiPriority="99" w:name="endnote reference"/>
     <w:lsdException w:uiPriority="99" w:name="endnote text"/>
     <w:lsdException w:uiPriority="99" w:name="table of authorities"/>
-    <w:lsdException w:uiPriority="99" w:semiHidden="0" w:name="macro"/>
+    <w:lsdException w:qFormat="1" w:uiPriority="99" w:semiHidden="0" w:name="macro"/>
     <w:lsdException w:uiPriority="99" w:name="toa heading"/>
     <w:lsdException w:uiPriority="99" w:semiHidden="0" w:name="List"/>
-    <w:lsdException w:uiPriority="99" w:semiHidden="0" w:name="List Bullet"/>
+    <w:lsdException w:qFormat="1" w:uiPriority="99" w:semiHidden="0" w:name="List Bullet"/>
     <w:lsdException w:uiPriority="99" w:semiHidden="0" w:name="List Number"/>
-    <w:lsdException w:uiPriority="99" w:semiHidden="0" w:name="List 2"/>
-    <w:lsdException w:uiPriority="99" w:semiHidden="0" w:name="List 3"/>
+    <w:lsdException w:qFormat="1" w:uiPriority="99" w:semiHidden="0" w:name="List 2"/>
+    <w:lsdException w:qFormat="1" w:uiPriority="99" w:semiHidden="0" w:name="List 3"/>
     <w:lsdException w:uiPriority="99" w:name="List 4"/>
     <w:lsdException w:uiPriority="99" w:name="List 5"/>
-    <w:lsdException w:uiPriority="99" w:semiHidden="0" w:name="List Bullet 2"/>
-    <w:lsdException w:uiPriority="99" w:semiHidden="0" w:name="List Bullet 3"/>
+    <w:lsdException w:qFormat="1" w:uiPriority="99" w:semiHidden="0" w:name="List Bullet 2"/>
+    <w:lsdException w:qFormat="1" w:uiPriority="99" w:semiHidden="0" w:name="List Bullet 3"/>
     <w:lsdException w:uiPriority="99" w:name="List Bullet 4"/>
     <w:lsdException w:uiPriority="99" w:name="List Bullet 5"/>
     <w:lsdException w:uiPriority="99" w:semiHidden="0" w:name="List Number 2"/>
@@ -3450,7 +3557,7 @@
     <w:lsdException w:uiPriority="99" w:name="Body Text First Indent 2"/>
     <w:lsdException w:uiPriority="99" w:name="Note Heading"/>
     <w:lsdException w:uiPriority="99" w:semiHidden="0" w:name="Body Text 2"/>
-    <w:lsdException w:uiPriority="99" w:semiHidden="0" w:name="Body Text 3"/>
+    <w:lsdException w:qFormat="1" w:uiPriority="99" w:semiHidden="0" w:name="Body Text 3"/>
     <w:lsdException w:uiPriority="99" w:name="Body Text Indent 2"/>
     <w:lsdException w:uiPriority="99" w:name="Body Text Indent 3"/>
     <w:lsdException w:uiPriority="99" w:name="Block Text"/>
@@ -3472,7 +3579,7 @@
     <w:lsdException w:uiPriority="99" w:name="HTML Sample"/>
     <w:lsdException w:uiPriority="99" w:name="HTML Typewriter"/>
     <w:lsdException w:uiPriority="99" w:name="HTML Variable"/>
-    <w:lsdException w:uiPriority="99" w:name="Normal Table"/>
+    <w:lsdException w:qFormat="1" w:uiPriority="99" w:name="Normal Table"/>
     <w:lsdException w:uiPriority="99" w:name="annotation subject"/>
     <w:lsdException w:uiPriority="99" w:name="Table Simple 1"/>
     <w:lsdException w:uiPriority="99" w:name="Table Simple 2"/>
@@ -3520,25 +3627,25 @@
     <w:lsdException w:unhideWhenUsed="0" w:uiPriority="59" w:semiHidden="0" w:name="Table Grid"/>
     <w:lsdException w:uiPriority="99" w:name="Table Theme"/>
     <w:lsdException w:qFormat="1" w:unhideWhenUsed="0" w:uiPriority="1" w:semiHidden="0" w:name="No Spacing"/>
-    <w:lsdException w:unhideWhenUsed="0" w:uiPriority="60" w:semiHidden="0" w:name="Light Shading"/>
+    <w:lsdException w:qFormat="1" w:unhideWhenUsed="0" w:uiPriority="60" w:semiHidden="0" w:name="Light Shading"/>
     <w:lsdException w:unhideWhenUsed="0" w:uiPriority="61" w:semiHidden="0" w:name="Light List"/>
     <w:lsdException w:unhideWhenUsed="0" w:uiPriority="62" w:semiHidden="0" w:name="Light Grid"/>
     <w:lsdException w:unhideWhenUsed="0" w:uiPriority="63" w:semiHidden="0" w:name="Medium Shading 1"/>
     <w:lsdException w:unhideWhenUsed="0" w:uiPriority="64" w:semiHidden="0" w:name="Medium Shading 2"/>
     <w:lsdException w:unhideWhenUsed="0" w:uiPriority="65" w:semiHidden="0" w:name="Medium List 1"/>
-    <w:lsdException w:unhideWhenUsed="0" w:uiPriority="66" w:semiHidden="0" w:name="Medium List 2"/>
+    <w:lsdException w:qFormat="1" w:unhideWhenUsed="0" w:uiPriority="66" w:semiHidden="0" w:name="Medium List 2"/>
     <w:lsdException w:unhideWhenUsed="0" w:uiPriority="67" w:semiHidden="0" w:name="Medium Grid 1"/>
-    <w:lsdException w:unhideWhenUsed="0" w:uiPriority="68" w:semiHidden="0" w:name="Medium Grid 2"/>
+    <w:lsdException w:qFormat="1" w:unhideWhenUsed="0" w:uiPriority="68" w:semiHidden="0" w:name="Medium Grid 2"/>
     <w:lsdException w:unhideWhenUsed="0" w:uiPriority="69" w:semiHidden="0" w:name="Medium Grid 3"/>
     <w:lsdException w:unhideWhenUsed="0" w:uiPriority="70" w:semiHidden="0" w:name="Dark List"/>
     <w:lsdException w:unhideWhenUsed="0" w:uiPriority="71" w:semiHidden="0" w:name="Colorful Shading"/>
     <w:lsdException w:unhideWhenUsed="0" w:uiPriority="72" w:semiHidden="0" w:name="Colorful List"/>
     <w:lsdException w:unhideWhenUsed="0" w:uiPriority="73" w:semiHidden="0" w:name="Colorful Grid"/>
-    <w:lsdException w:unhideWhenUsed="0" w:uiPriority="60" w:semiHidden="0" w:name="Light Shading Accent 1"/>
-    <w:lsdException w:unhideWhenUsed="0" w:uiPriority="61" w:semiHidden="0" w:name="Light List Accent 1"/>
-    <w:lsdException w:unhideWhenUsed="0" w:uiPriority="62" w:semiHidden="0" w:name="Light Grid Accent 1"/>
+    <w:lsdException w:qFormat="1" w:unhideWhenUsed="0" w:uiPriority="60" w:semiHidden="0" w:name="Light Shading Accent 1"/>
+    <w:lsdException w:qFormat="1" w:unhideWhenUsed="0" w:uiPriority="61" w:semiHidden="0" w:name="Light List Accent 1"/>
+    <w:lsdException w:qFormat="1" w:unhideWhenUsed="0" w:uiPriority="62" w:semiHidden="0" w:name="Light Grid Accent 1"/>
     <w:lsdException w:unhideWhenUsed="0" w:uiPriority="63" w:semiHidden="0" w:name="Medium Shading 1 Accent 1"/>
-    <w:lsdException w:unhideWhenUsed="0" w:uiPriority="64" w:semiHidden="0" w:name="Medium Shading 2 Accent 1"/>
+    <w:lsdException w:qFormat="1" w:unhideWhenUsed="0" w:uiPriority="64" w:semiHidden="0" w:name="Medium Shading 2 Accent 1"/>
     <w:lsdException w:unhideWhenUsed="0" w:uiPriority="65" w:semiHidden="0" w:name="Medium List 1 Accent 1"/>
     <w:lsdException w:qFormat="1" w:unhideWhenUsed="0" w:uiPriority="34" w:semiHidden="0" w:name="List Paragraph"/>
     <w:lsdException w:qFormat="1" w:unhideWhenUsed="0" w:uiPriority="29" w:semiHidden="0" w:name="Quote"/>
@@ -3552,25 +3659,25 @@
     <w:lsdException w:unhideWhenUsed="0" w:uiPriority="72" w:semiHidden="0" w:name="Colorful List Accent 1"/>
     <w:lsdException w:unhideWhenUsed="0" w:uiPriority="73" w:semiHidden="0" w:name="Colorful Grid Accent 1"/>
     <w:lsdException w:unhideWhenUsed="0" w:uiPriority="60" w:semiHidden="0" w:name="Light Shading Accent 2"/>
-    <w:lsdException w:unhideWhenUsed="0" w:uiPriority="61" w:semiHidden="0" w:name="Light List Accent 2"/>
+    <w:lsdException w:qFormat="1" w:unhideWhenUsed="0" w:uiPriority="61" w:semiHidden="0" w:name="Light List Accent 2"/>
     <w:lsdException w:unhideWhenUsed="0" w:uiPriority="62" w:semiHidden="0" w:name="Light Grid Accent 2"/>
-    <w:lsdException w:unhideWhenUsed="0" w:uiPriority="63" w:semiHidden="0" w:name="Medium Shading 1 Accent 2"/>
-    <w:lsdException w:unhideWhenUsed="0" w:uiPriority="64" w:semiHidden="0" w:name="Medium Shading 2 Accent 2"/>
+    <w:lsdException w:qFormat="1" w:unhideWhenUsed="0" w:uiPriority="63" w:semiHidden="0" w:name="Medium Shading 1 Accent 2"/>
+    <w:lsdException w:qFormat="1" w:unhideWhenUsed="0" w:uiPriority="64" w:semiHidden="0" w:name="Medium Shading 2 Accent 2"/>
     <w:lsdException w:unhideWhenUsed="0" w:uiPriority="65" w:semiHidden="0" w:name="Medium List 1 Accent 2"/>
     <w:lsdException w:unhideWhenUsed="0" w:uiPriority="66" w:semiHidden="0" w:name="Medium List 2 Accent 2"/>
     <w:lsdException w:unhideWhenUsed="0" w:uiPriority="67" w:semiHidden="0" w:name="Medium Grid 1 Accent 2"/>
-    <w:lsdException w:unhideWhenUsed="0" w:uiPriority="68" w:semiHidden="0" w:name="Medium Grid 2 Accent 2"/>
+    <w:lsdException w:qFormat="1" w:unhideWhenUsed="0" w:uiPriority="68" w:semiHidden="0" w:name="Medium Grid 2 Accent 2"/>
     <w:lsdException w:unhideWhenUsed="0" w:uiPriority="69" w:semiHidden="0" w:name="Medium Grid 3 Accent 2"/>
     <w:lsdException w:unhideWhenUsed="0" w:uiPriority="70" w:semiHidden="0" w:name="Dark List Accent 2"/>
     <w:lsdException w:unhideWhenUsed="0" w:uiPriority="71" w:semiHidden="0" w:name="Colorful Shading Accent 2"/>
     <w:lsdException w:unhideWhenUsed="0" w:uiPriority="72" w:semiHidden="0" w:name="Colorful List Accent 2"/>
     <w:lsdException w:unhideWhenUsed="0" w:uiPriority="73" w:semiHidden="0" w:name="Colorful Grid Accent 2"/>
     <w:lsdException w:unhideWhenUsed="0" w:uiPriority="60" w:semiHidden="0" w:name="Light Shading Accent 3"/>
-    <w:lsdException w:unhideWhenUsed="0" w:uiPriority="61" w:semiHidden="0" w:name="Light List Accent 3"/>
-    <w:lsdException w:unhideWhenUsed="0" w:uiPriority="62" w:semiHidden="0" w:name="Light Grid Accent 3"/>
+    <w:lsdException w:qFormat="1" w:unhideWhenUsed="0" w:uiPriority="61" w:semiHidden="0" w:name="Light List Accent 3"/>
+    <w:lsdException w:qFormat="1" w:unhideWhenUsed="0" w:uiPriority="62" w:semiHidden="0" w:name="Light Grid Accent 3"/>
     <w:lsdException w:unhideWhenUsed="0" w:uiPriority="63" w:semiHidden="0" w:name="Medium Shading 1 Accent 3"/>
     <w:lsdException w:unhideWhenUsed="0" w:uiPriority="64" w:semiHidden="0" w:name="Medium Shading 2 Accent 3"/>
-    <w:lsdException w:unhideWhenUsed="0" w:uiPriority="65" w:semiHidden="0" w:name="Medium List 1 Accent 3"/>
+    <w:lsdException w:qFormat="1" w:unhideWhenUsed="0" w:uiPriority="65" w:semiHidden="0" w:name="Medium List 1 Accent 3"/>
     <w:lsdException w:unhideWhenUsed="0" w:uiPriority="66" w:semiHidden="0" w:name="Medium List 2 Accent 3"/>
     <w:lsdException w:unhideWhenUsed="0" w:uiPriority="67" w:semiHidden="0" w:name="Medium Grid 1 Accent 3"/>
     <w:lsdException w:unhideWhenUsed="0" w:uiPriority="68" w:semiHidden="0" w:name="Medium Grid 2 Accent 3"/>
@@ -3579,38 +3686,38 @@
     <w:lsdException w:unhideWhenUsed="0" w:uiPriority="71" w:semiHidden="0" w:name="Colorful Shading Accent 3"/>
     <w:lsdException w:unhideWhenUsed="0" w:uiPriority="72" w:semiHidden="0" w:name="Colorful List Accent 3"/>
     <w:lsdException w:unhideWhenUsed="0" w:uiPriority="73" w:semiHidden="0" w:name="Colorful Grid Accent 3"/>
-    <w:lsdException w:unhideWhenUsed="0" w:uiPriority="60" w:semiHidden="0" w:name="Light Shading Accent 4"/>
+    <w:lsdException w:qFormat="1" w:unhideWhenUsed="0" w:uiPriority="60" w:semiHidden="0" w:name="Light Shading Accent 4"/>
     <w:lsdException w:unhideWhenUsed="0" w:uiPriority="61" w:semiHidden="0" w:name="Light List Accent 4"/>
-    <w:lsdException w:unhideWhenUsed="0" w:uiPriority="62" w:semiHidden="0" w:name="Light Grid Accent 4"/>
+    <w:lsdException w:qFormat="1" w:unhideWhenUsed="0" w:uiPriority="62" w:semiHidden="0" w:name="Light Grid Accent 4"/>
     <w:lsdException w:unhideWhenUsed="0" w:uiPriority="63" w:semiHidden="0" w:name="Medium Shading 1 Accent 4"/>
-    <w:lsdException w:unhideWhenUsed="0" w:uiPriority="64" w:semiHidden="0" w:name="Medium Shading 2 Accent 4"/>
+    <w:lsdException w:qFormat="1" w:unhideWhenUsed="0" w:uiPriority="64" w:semiHidden="0" w:name="Medium Shading 2 Accent 4"/>
     <w:lsdException w:unhideWhenUsed="0" w:uiPriority="65" w:semiHidden="0" w:name="Medium List 1 Accent 4"/>
     <w:lsdException w:unhideWhenUsed="0" w:uiPriority="66" w:semiHidden="0" w:name="Medium List 2 Accent 4"/>
-    <w:lsdException w:unhideWhenUsed="0" w:uiPriority="67" w:semiHidden="0" w:name="Medium Grid 1 Accent 4"/>
-    <w:lsdException w:unhideWhenUsed="0" w:uiPriority="68" w:semiHidden="0" w:name="Medium Grid 2 Accent 4"/>
+    <w:lsdException w:qFormat="1" w:unhideWhenUsed="0" w:uiPriority="67" w:semiHidden="0" w:name="Medium Grid 1 Accent 4"/>
+    <w:lsdException w:qFormat="1" w:unhideWhenUsed="0" w:uiPriority="68" w:semiHidden="0" w:name="Medium Grid 2 Accent 4"/>
     <w:lsdException w:unhideWhenUsed="0" w:uiPriority="69" w:semiHidden="0" w:name="Medium Grid 3 Accent 4"/>
     <w:lsdException w:unhideWhenUsed="0" w:uiPriority="70" w:semiHidden="0" w:name="Dark List Accent 4"/>
     <w:lsdException w:unhideWhenUsed="0" w:uiPriority="71" w:semiHidden="0" w:name="Colorful Shading Accent 4"/>
     <w:lsdException w:unhideWhenUsed="0" w:uiPriority="72" w:semiHidden="0" w:name="Colorful List Accent 4"/>
     <w:lsdException w:unhideWhenUsed="0" w:uiPriority="73" w:semiHidden="0" w:name="Colorful Grid Accent 4"/>
-    <w:lsdException w:unhideWhenUsed="0" w:uiPriority="60" w:semiHidden="0" w:name="Light Shading Accent 5"/>
+    <w:lsdException w:qFormat="1" w:unhideWhenUsed="0" w:uiPriority="60" w:semiHidden="0" w:name="Light Shading Accent 5"/>
     <w:lsdException w:unhideWhenUsed="0" w:uiPriority="61" w:semiHidden="0" w:name="Light List Accent 5"/>
     <w:lsdException w:unhideWhenUsed="0" w:uiPriority="62" w:semiHidden="0" w:name="Light Grid Accent 5"/>
-    <w:lsdException w:unhideWhenUsed="0" w:uiPriority="63" w:semiHidden="0" w:name="Medium Shading 1 Accent 5"/>
+    <w:lsdException w:qFormat="1" w:unhideWhenUsed="0" w:uiPriority="63" w:semiHidden="0" w:name="Medium Shading 1 Accent 5"/>
     <w:lsdException w:unhideWhenUsed="0" w:uiPriority="64" w:semiHidden="0" w:name="Medium Shading 2 Accent 5"/>
     <w:lsdException w:unhideWhenUsed="0" w:uiPriority="65" w:semiHidden="0" w:name="Medium List 1 Accent 5"/>
-    <w:lsdException w:unhideWhenUsed="0" w:uiPriority="66" w:semiHidden="0" w:name="Medium List 2 Accent 5"/>
+    <w:lsdException w:qFormat="1" w:unhideWhenUsed="0" w:uiPriority="66" w:semiHidden="0" w:name="Medium List 2 Accent 5"/>
     <w:lsdException w:unhideWhenUsed="0" w:uiPriority="67" w:semiHidden="0" w:name="Medium Grid 1 Accent 5"/>
-    <w:lsdException w:unhideWhenUsed="0" w:uiPriority="68" w:semiHidden="0" w:name="Medium Grid 2 Accent 5"/>
+    <w:lsdException w:qFormat="1" w:unhideWhenUsed="0" w:uiPriority="68" w:semiHidden="0" w:name="Medium Grid 2 Accent 5"/>
     <w:lsdException w:unhideWhenUsed="0" w:uiPriority="69" w:semiHidden="0" w:name="Medium Grid 3 Accent 5"/>
     <w:lsdException w:unhideWhenUsed="0" w:uiPriority="70" w:semiHidden="0" w:name="Dark List Accent 5"/>
     <w:lsdException w:unhideWhenUsed="0" w:uiPriority="71" w:semiHidden="0" w:name="Colorful Shading Accent 5"/>
     <w:lsdException w:unhideWhenUsed="0" w:uiPriority="72" w:semiHidden="0" w:name="Colorful List Accent 5"/>
     <w:lsdException w:unhideWhenUsed="0" w:uiPriority="73" w:semiHidden="0" w:name="Colorful Grid Accent 5"/>
-    <w:lsdException w:unhideWhenUsed="0" w:uiPriority="60" w:semiHidden="0" w:name="Light Shading Accent 6"/>
+    <w:lsdException w:qFormat="1" w:unhideWhenUsed="0" w:uiPriority="60" w:semiHidden="0" w:name="Light Shading Accent 6"/>
     <w:lsdException w:unhideWhenUsed="0" w:uiPriority="61" w:semiHidden="0" w:name="Light List Accent 6"/>
-    <w:lsdException w:unhideWhenUsed="0" w:uiPriority="62" w:semiHidden="0" w:name="Light Grid Accent 6"/>
-    <w:lsdException w:unhideWhenUsed="0" w:uiPriority="63" w:semiHidden="0" w:name="Medium Shading 1 Accent 6"/>
+    <w:lsdException w:qFormat="1" w:unhideWhenUsed="0" w:uiPriority="62" w:semiHidden="0" w:name="Light Grid Accent 6"/>
+    <w:lsdException w:qFormat="1" w:unhideWhenUsed="0" w:uiPriority="63" w:semiHidden="0" w:name="Medium Shading 1 Accent 6"/>
     <w:lsdException w:unhideWhenUsed="0" w:uiPriority="64" w:semiHidden="0" w:name="Medium Shading 2 Accent 6"/>
     <w:lsdException w:unhideWhenUsed="0" w:uiPriority="65" w:semiHidden="0" w:name="Medium List 1 Accent 6"/>
     <w:lsdException w:unhideWhenUsed="0" w:uiPriority="66" w:semiHidden="0" w:name="Medium List 2 Accent 6"/>
@@ -3882,6 +3989,7 @@
     <w:name w:val="Normal Table"/>
     <w:semiHidden/>
     <w:unhideWhenUsed/>
+    <w:qFormat/>
     <w:uiPriority w:val="99"/>
     <w:tblPr>
       <w:tblCellMar>
@@ -3917,6 +4025,7 @@
     <w:basedOn w:val="1"/>
     <w:link w:val="146"/>
     <w:unhideWhenUsed/>
+    <w:qFormat/>
     <w:uiPriority w:val="99"/>
     <w:pPr>
       <w:spacing w:after="120"/>
@@ -4002,6 +4111,7 @@
     <w:name w:val="List 2"/>
     <w:basedOn w:val="1"/>
     <w:unhideWhenUsed/>
+    <w:qFormat/>
     <w:uiPriority w:val="99"/>
     <w:pPr>
       <w:ind w:left="720" w:hanging="360"/>
@@ -4012,6 +4122,7 @@
     <w:name w:val="List 3"/>
     <w:basedOn w:val="1"/>
     <w:unhideWhenUsed/>
+    <w:qFormat/>
     <w:uiPriority w:val="99"/>
     <w:pPr>
       <w:ind w:left="1080" w:hanging="360"/>
@@ -4022,6 +4133,7 @@
     <w:name w:val="List Bullet"/>
     <w:basedOn w:val="1"/>
     <w:unhideWhenUsed/>
+    <w:qFormat/>
     <w:uiPriority w:val="99"/>
     <w:pPr>
       <w:numPr>
@@ -4035,6 +4147,7 @@
     <w:name w:val="List Bullet 2"/>
     <w:basedOn w:val="1"/>
     <w:unhideWhenUsed/>
+    <w:qFormat/>
     <w:uiPriority w:val="99"/>
     <w:pPr>
       <w:numPr>
@@ -4048,6 +4161,7 @@
     <w:name w:val="List Bullet 3"/>
     <w:basedOn w:val="1"/>
     <w:unhideWhenUsed/>
+    <w:qFormat/>
     <w:uiPriority w:val="99"/>
     <w:pPr>
       <w:numPr>
@@ -4133,6 +4247,7 @@
     <w:name w:val="macro"/>
     <w:link w:val="147"/>
     <w:unhideWhenUsed/>
+    <w:qFormat/>
     <w:uiPriority w:val="99"/>
     <w:pPr>
       <w:tabs>
@@ -4235,6 +4350,7 @@
   <w:style w:type="table" w:styleId="37">
     <w:name w:val="Light Shading"/>
     <w:basedOn w:val="12"/>
+    <w:qFormat/>
     <w:uiPriority w:val="60"/>
     <w:pPr>
       <w:spacing w:after="0" w:line="240" w:lineRule="auto"/>
@@ -4334,6 +4450,7 @@
   <w:style w:type="table" w:styleId="38">
     <w:name w:val="Light Shading Accent 1"/>
     <w:basedOn w:val="12"/>
+    <w:qFormat/>
     <w:uiPriority w:val="60"/>
     <w:pPr>
       <w:spacing w:after="0" w:line="240" w:lineRule="auto"/>
@@ -4631,6 +4748,7 @@
   <w:style w:type="table" w:styleId="41">
     <w:name w:val="Light Shading Accent 4"/>
     <w:basedOn w:val="12"/>
+    <w:qFormat/>
     <w:uiPriority w:val="60"/>
     <w:pPr>
       <w:spacing w:after="0" w:line="240" w:lineRule="auto"/>
@@ -4730,6 +4848,7 @@
   <w:style w:type="table" w:styleId="42">
     <w:name w:val="Light Shading Accent 5"/>
     <w:basedOn w:val="12"/>
+    <w:qFormat/>
     <w:uiPriority w:val="60"/>
     <w:pPr>
       <w:spacing w:after="0" w:line="240" w:lineRule="auto"/>
@@ -4829,6 +4948,7 @@
   <w:style w:type="table" w:styleId="43">
     <w:name w:val="Light Shading Accent 6"/>
     <w:basedOn w:val="12"/>
+    <w:qFormat/>
     <w:uiPriority w:val="60"/>
     <w:pPr>
       <w:spacing w:after="0" w:line="240" w:lineRule="auto"/>
@@ -5021,6 +5141,7 @@
   <w:style w:type="table" w:styleId="45">
     <w:name w:val="Light List Accent 1"/>
     <w:basedOn w:val="12"/>
+    <w:qFormat/>
     <w:uiPriority w:val="61"/>
     <w:pPr>
       <w:spacing w:after="0" w:line="240" w:lineRule="auto"/>
@@ -5114,6 +5235,7 @@
   <w:style w:type="table" w:styleId="46">
     <w:name w:val="Light List Accent 2"/>
     <w:basedOn w:val="12"/>
+    <w:qFormat/>
     <w:uiPriority w:val="61"/>
     <w:pPr>
       <w:spacing w:after="0" w:line="240" w:lineRule="auto"/>
@@ -5207,6 +5329,7 @@
   <w:style w:type="table" w:styleId="47">
     <w:name w:val="Light List Accent 3"/>
     <w:basedOn w:val="12"/>
+    <w:qFormat/>
     <w:uiPriority w:val="61"/>
     <w:pPr>
       <w:spacing w:after="0" w:line="240" w:lineRule="auto"/>
@@ -5705,6 +5828,7 @@
   <w:style w:type="table" w:styleId="52">
     <w:name w:val="Light Grid Accent 1"/>
     <w:basedOn w:val="12"/>
+    <w:qFormat/>
     <w:uiPriority w:val="62"/>
     <w:pPr>
       <w:spacing w:after="0" w:line="240" w:lineRule="auto"/>
@@ -5957,6 +6081,7 @@
   <w:style w:type="table" w:styleId="54">
     <w:name w:val="Light Grid Accent 3"/>
     <w:basedOn w:val="12"/>
+    <w:qFormat/>
     <w:uiPriority w:val="62"/>
     <w:pPr>
       <w:spacing w:after="0" w:line="240" w:lineRule="auto"/>
@@ -6083,6 +6208,7 @@
   <w:style w:type="table" w:styleId="55">
     <w:name w:val="Light Grid Accent 4"/>
     <w:basedOn w:val="12"/>
+    <w:qFormat/>
     <w:uiPriority w:val="62"/>
     <w:pPr>
       <w:spacing w:after="0" w:line="240" w:lineRule="auto"/>
@@ -6335,6 +6461,7 @@
   <w:style w:type="table" w:styleId="57">
     <w:name w:val="Light Grid Accent 6"/>
     <w:basedOn w:val="12"/>
+    <w:qFormat/>
     <w:uiPriority w:val="62"/>
     <w:pPr>
       <w:spacing w:after="0" w:line="240" w:lineRule="auto"/>
@@ -6675,6 +6802,7 @@
   <w:style w:type="table" w:styleId="60">
     <w:name w:val="Medium Shading 1 Accent 2"/>
     <w:basedOn w:val="12"/>
+    <w:qFormat/>
     <w:uiPriority w:val="63"/>
     <w:pPr>
       <w:spacing w:after="0" w:line="240" w:lineRule="auto"/>
@@ -6996,6 +7124,7 @@
   <w:style w:type="table" w:styleId="63">
     <w:name w:val="Medium Shading 1 Accent 5"/>
     <w:basedOn w:val="12"/>
+    <w:qFormat/>
     <w:uiPriority w:val="63"/>
     <w:pPr>
       <w:spacing w:after="0" w:line="240" w:lineRule="auto"/>
@@ -7103,6 +7232,7 @@
   <w:style w:type="table" w:styleId="64">
     <w:name w:val="Medium Shading 1 Accent 6"/>
     <w:basedOn w:val="12"/>
+    <w:qFormat/>
     <w:uiPriority w:val="63"/>
     <w:pPr>
       <w:spacing w:after="0" w:line="240" w:lineRule="auto"/>
@@ -7375,6 +7505,7 @@
   <w:style w:type="table" w:styleId="66">
     <w:name w:val="Medium Shading 2 Accent 1"/>
     <w:basedOn w:val="12"/>
+    <w:qFormat/>
     <w:uiPriority w:val="64"/>
     <w:pPr>
       <w:spacing w:after="0" w:line="240" w:lineRule="auto"/>
@@ -7540,6 +7671,7 @@
   <w:style w:type="table" w:styleId="67">
     <w:name w:val="Medium Shading 2 Accent 2"/>
     <w:basedOn w:val="12"/>
+    <w:qFormat/>
     <w:uiPriority w:val="64"/>
     <w:pPr>
       <w:spacing w:after="0" w:line="240" w:lineRule="auto"/>
@@ -7870,6 +8002,7 @@
   <w:style w:type="table" w:styleId="69">
     <w:name w:val="Medium Shading 2 Accent 4"/>
     <w:basedOn w:val="12"/>
+    <w:qFormat/>
     <w:uiPriority w:val="64"/>
     <w:pPr>
       <w:spacing w:after="0" w:line="240" w:lineRule="auto"/>
@@ -8635,6 +8768,7 @@
   <w:style w:type="table" w:styleId="75">
     <w:name w:val="Medium List 1 Accent 3"/>
     <w:basedOn w:val="12"/>
+    <w:qFormat/>
     <w:uiPriority w:val="65"/>
     <w:pPr>
       <w:spacing w:after="0" w:line="240" w:lineRule="auto"/>
@@ -8995,6 +9129,7 @@
   <w:style w:type="table" w:styleId="79">
     <w:name w:val="Medium List 2"/>
     <w:basedOn w:val="12"/>
+    <w:qFormat/>
     <w:uiPriority w:val="66"/>
     <w:pPr>
       <w:spacing w:after="0" w:line="240" w:lineRule="auto"/>
@@ -9640,6 +9775,7 @@
   <w:style w:type="table" w:styleId="84">
     <w:name w:val="Medium List 2 Accent 5"/>
     <w:basedOn w:val="12"/>
+    <w:qFormat/>
     <w:uiPriority w:val="66"/>
     <w:pPr>
       <w:spacing w:after="0" w:line="240" w:lineRule="auto"/>
@@ -10174,6 +10310,7 @@
   <w:style w:type="table" w:styleId="90">
     <w:name w:val="Medium Grid 1 Accent 4"/>
     <w:basedOn w:val="12"/>
+    <w:qFormat/>
     <w:uiPriority w:val="67"/>
     <w:pPr>
       <w:spacing w:after="0" w:line="240" w:lineRule="auto"/>
@@ -10381,6 +10518,7 @@
   <w:style w:type="table" w:styleId="93">
     <w:name w:val="Medium Grid 2"/>
     <w:basedOn w:val="12"/>
+    <w:qFormat/>
     <w:uiPriority w:val="68"/>
     <w:pPr>
       <w:spacing w:after="0" w:line="240" w:lineRule="auto"/>
@@ -10673,6 +10811,7 @@
   <w:style w:type="table" w:styleId="95">
     <w:name w:val="Medium Grid 2 Accent 2"/>
     <w:basedOn w:val="12"/>
+    <w:qFormat/>
     <w:uiPriority w:val="68"/>
     <w:pPr>
       <w:spacing w:after="0" w:line="240" w:lineRule="auto"/>
@@ -10965,6 +11104,7 @@
   <w:style w:type="table" w:styleId="97">
     <w:name w:val="Medium Grid 2 Accent 4"/>
     <w:basedOn w:val="12"/>
+    <w:qFormat/>
     <w:uiPriority w:val="68"/>
     <w:pPr>
       <w:spacing w:after="0" w:line="240" w:lineRule="auto"/>
@@ -11111,6 +11251,7 @@
   <w:style w:type="table" w:styleId="98">
     <w:name w:val="Medium Grid 2 Accent 5"/>
     <w:basedOn w:val="12"/>
+    <w:qFormat/>
     <w:uiPriority w:val="68"/>
     <w:pPr>
       <w:spacing w:after="0" w:line="240" w:lineRule="auto"/>

</xml_diff>